<commit_message>
Wrote version 1 of game design doc
</commit_message>
<xml_diff>
--- a/Game Design Doc.docx
+++ b/Game Design Doc.docx
@@ -4,17 +4,35 @@
   <w:body>
     <w:p>
       <w:pPr>
-        <w:pStyle w:val="Heading1"/>
         <w:jc w:val="center"/>
+        <w:rPr>
+          <w:b/>
+          <w:bCs/>
+          <w:sz w:val="36"/>
+          <w:szCs w:val="36"/>
+        </w:rPr>
       </w:pPr>
       <w:bookmarkStart w:id="0" w:name="_Toc173150078"/>
       <w:r>
+        <w:rPr>
+          <w:b/>
+          <w:bCs/>
+          <w:sz w:val="36"/>
+          <w:szCs w:val="36"/>
+        </w:rPr>
         <w:t>Raid on Terrible Tower - Game Design Document</w:t>
       </w:r>
       <w:bookmarkEnd w:id="0"/>
     </w:p>
     <w:sdt>
       <w:sdtPr>
+        <w:rPr>
+          <w:rFonts w:asciiTheme="minorHAnsi" w:eastAsiaTheme="minorHAnsi" w:hAnsiTheme="minorHAnsi" w:cstheme="minorBidi"/>
+          <w:color w:val="auto"/>
+          <w:sz w:val="22"/>
+          <w:szCs w:val="22"/>
+          <w:lang w:eastAsia="en-US"/>
+        </w:rPr>
         <w:id w:val="-105356088"/>
         <w:docPartObj>
           <w:docPartGallery w:val="Table of Contents"/>
@@ -23,19 +41,17 @@
       </w:sdtPr>
       <w:sdtEndPr>
         <w:rPr>
-          <w:rFonts w:asciiTheme="minorHAnsi" w:eastAsiaTheme="minorHAnsi" w:hAnsiTheme="minorHAnsi" w:cstheme="minorBidi"/>
           <w:b/>
           <w:bCs/>
-          <w:color w:val="auto"/>
-          <w:sz w:val="22"/>
-          <w:szCs w:val="22"/>
-          <w:lang w:eastAsia="en-US"/>
         </w:rPr>
       </w:sdtEndPr>
       <w:sdtContent>
         <w:p>
           <w:pPr>
             <w:pStyle w:val="TOCHeading"/>
+            <w:rPr>
+              <w:noProof/>
+            </w:rPr>
           </w:pPr>
           <w:r>
             <w:t>Table of Contents</w:t>
@@ -52,16 +68,21 @@
         </w:p>
         <w:p>
           <w:pPr>
-            <w:pStyle w:val="TOC2"/>
+            <w:pStyle w:val="TOC1"/>
             <w:tabs>
               <w:tab w:val="right" w:leader="dot" w:pos="9227"/>
             </w:tabs>
-            <w:ind w:left="0"/>
             <w:rPr>
+              <w:rFonts w:eastAsiaTheme="minorEastAsia"/>
               <w:noProof/>
+              <w:kern w:val="2"/>
+              <w:sz w:val="24"/>
+              <w:szCs w:val="24"/>
+              <w:lang w:eastAsia="en-GB"/>
+              <w14:ligatures w14:val="standardContextual"/>
             </w:rPr>
           </w:pPr>
-          <w:hyperlink w:anchor="_Toc173150079" w:history="1">
+          <w:hyperlink w:anchor="_Toc173169585" w:history="1">
             <w:r>
               <w:rPr>
                 <w:rStyle w:val="Hyperlink"/>
@@ -88,7 +109,81 @@
                 <w:noProof/>
                 <w:webHidden/>
               </w:rPr>
-              <w:instrText xml:space="preserve"> PAGEREF _Toc173150079 \h </w:instrText>
+              <w:instrText xml:space="preserve"> PAGEREF _Toc173169585 \h </w:instrText>
+            </w:r>
+            <w:r>
+              <w:rPr>
+                <w:noProof/>
+                <w:webHidden/>
+              </w:rPr>
+            </w:r>
+            <w:r>
+              <w:rPr>
+                <w:noProof/>
+                <w:webHidden/>
+              </w:rPr>
+              <w:fldChar w:fldCharType="separate"/>
+            </w:r>
+            <w:r>
+              <w:rPr>
+                <w:noProof/>
+                <w:webHidden/>
+              </w:rPr>
+              <w:t>1</w:t>
+            </w:r>
+            <w:r>
+              <w:rPr>
+                <w:noProof/>
+                <w:webHidden/>
+              </w:rPr>
+              <w:fldChar w:fldCharType="end"/>
+            </w:r>
+          </w:hyperlink>
+        </w:p>
+        <w:p>
+          <w:pPr>
+            <w:pStyle w:val="TOC1"/>
+            <w:tabs>
+              <w:tab w:val="right" w:leader="dot" w:pos="9227"/>
+            </w:tabs>
+            <w:rPr>
+              <w:rFonts w:eastAsiaTheme="minorEastAsia"/>
+              <w:noProof/>
+              <w:kern w:val="2"/>
+              <w:sz w:val="24"/>
+              <w:szCs w:val="24"/>
+              <w:lang w:eastAsia="en-GB"/>
+              <w14:ligatures w14:val="standardContextual"/>
+            </w:rPr>
+          </w:pPr>
+          <w:hyperlink w:anchor="_Toc173169586" w:history="1">
+            <w:r>
+              <w:rPr>
+                <w:rStyle w:val="Hyperlink"/>
+                <w:noProof/>
+              </w:rPr>
+              <w:t>The Player</w:t>
+            </w:r>
+            <w:r>
+              <w:rPr>
+                <w:noProof/>
+                <w:webHidden/>
+              </w:rPr>
+              <w:tab/>
+            </w:r>
+            <w:r>
+              <w:rPr>
+                <w:noProof/>
+                <w:webHidden/>
+              </w:rPr>
+              <w:fldChar w:fldCharType="begin"/>
+            </w:r>
+            <w:r>
+              <w:rPr>
+                <w:noProof/>
+                <w:webHidden/>
+              </w:rPr>
+              <w:instrText xml:space="preserve"> PAGEREF _Toc173169586 \h </w:instrText>
             </w:r>
             <w:r>
               <w:rPr>
@@ -125,18 +220,23 @@
             <w:tabs>
               <w:tab w:val="right" w:leader="dot" w:pos="9227"/>
             </w:tabs>
-            <w:ind w:left="0"/>
             <w:rPr>
+              <w:rFonts w:eastAsiaTheme="minorEastAsia"/>
               <w:noProof/>
+              <w:kern w:val="2"/>
+              <w:sz w:val="24"/>
+              <w:szCs w:val="24"/>
+              <w:lang w:eastAsia="en-GB"/>
+              <w14:ligatures w14:val="standardContextual"/>
             </w:rPr>
           </w:pPr>
-          <w:hyperlink w:anchor="_Toc173150080" w:history="1">
+          <w:hyperlink w:anchor="_Toc173169587" w:history="1">
             <w:r>
               <w:rPr>
                 <w:rStyle w:val="Hyperlink"/>
                 <w:noProof/>
               </w:rPr>
-              <w:t>The Player</w:t>
+              <w:t>Player Class</w:t>
             </w:r>
             <w:r>
               <w:rPr>
@@ -157,7 +257,7 @@
                 <w:noProof/>
                 <w:webHidden/>
               </w:rPr>
-              <w:instrText xml:space="preserve"> PAGEREF _Toc173150080 \h </w:instrText>
+              <w:instrText xml:space="preserve"> PAGEREF _Toc173169587 \h </w:instrText>
             </w:r>
             <w:r>
               <w:rPr>
@@ -178,6 +278,80 @@
                 <w:webHidden/>
               </w:rPr>
               <w:t>1</w:t>
+            </w:r>
+            <w:r>
+              <w:rPr>
+                <w:noProof/>
+                <w:webHidden/>
+              </w:rPr>
+              <w:fldChar w:fldCharType="end"/>
+            </w:r>
+          </w:hyperlink>
+        </w:p>
+        <w:p>
+          <w:pPr>
+            <w:pStyle w:val="TOC1"/>
+            <w:tabs>
+              <w:tab w:val="right" w:leader="dot" w:pos="9227"/>
+            </w:tabs>
+            <w:rPr>
+              <w:rFonts w:eastAsiaTheme="minorEastAsia"/>
+              <w:noProof/>
+              <w:kern w:val="2"/>
+              <w:sz w:val="24"/>
+              <w:szCs w:val="24"/>
+              <w:lang w:eastAsia="en-GB"/>
+              <w14:ligatures w14:val="standardContextual"/>
+            </w:rPr>
+          </w:pPr>
+          <w:hyperlink w:anchor="_Toc173169588" w:history="1">
+            <w:r>
+              <w:rPr>
+                <w:rStyle w:val="Hyperlink"/>
+                <w:noProof/>
+              </w:rPr>
+              <w:t>Items</w:t>
+            </w:r>
+            <w:r>
+              <w:rPr>
+                <w:noProof/>
+                <w:webHidden/>
+              </w:rPr>
+              <w:tab/>
+            </w:r>
+            <w:r>
+              <w:rPr>
+                <w:noProof/>
+                <w:webHidden/>
+              </w:rPr>
+              <w:fldChar w:fldCharType="begin"/>
+            </w:r>
+            <w:r>
+              <w:rPr>
+                <w:noProof/>
+                <w:webHidden/>
+              </w:rPr>
+              <w:instrText xml:space="preserve"> PAGEREF _Toc173169588 \h </w:instrText>
+            </w:r>
+            <w:r>
+              <w:rPr>
+                <w:noProof/>
+                <w:webHidden/>
+              </w:rPr>
+            </w:r>
+            <w:r>
+              <w:rPr>
+                <w:noProof/>
+                <w:webHidden/>
+              </w:rPr>
+              <w:fldChar w:fldCharType="separate"/>
+            </w:r>
+            <w:r>
+              <w:rPr>
+                <w:noProof/>
+                <w:webHidden/>
+              </w:rPr>
+              <w:t>2</w:t>
             </w:r>
             <w:r>
               <w:rPr>
@@ -194,18 +368,23 @@
             <w:tabs>
               <w:tab w:val="right" w:leader="dot" w:pos="9227"/>
             </w:tabs>
-            <w:ind w:left="0"/>
             <w:rPr>
+              <w:rFonts w:eastAsiaTheme="minorEastAsia"/>
               <w:noProof/>
+              <w:kern w:val="2"/>
+              <w:sz w:val="24"/>
+              <w:szCs w:val="24"/>
+              <w:lang w:eastAsia="en-GB"/>
+              <w14:ligatures w14:val="standardContextual"/>
             </w:rPr>
           </w:pPr>
-          <w:hyperlink w:anchor="_Toc173150081" w:history="1">
+          <w:hyperlink w:anchor="_Toc173169589" w:history="1">
             <w:r>
               <w:rPr>
                 <w:rStyle w:val="Hyperlink"/>
                 <w:noProof/>
               </w:rPr>
-              <w:t>Items</w:t>
+              <w:t>Item Class</w:t>
             </w:r>
             <w:r>
               <w:rPr>
@@ -226,7 +405,7 @@
                 <w:noProof/>
                 <w:webHidden/>
               </w:rPr>
-              <w:instrText xml:space="preserve"> PAGEREF _Toc173150081 \h </w:instrText>
+              <w:instrText xml:space="preserve"> PAGEREF _Toc173169589 \h </w:instrText>
             </w:r>
             <w:r>
               <w:rPr>
@@ -246,7 +425,229 @@
                 <w:noProof/>
                 <w:webHidden/>
               </w:rPr>
-              <w:t>1</w:t>
+              <w:t>2</w:t>
+            </w:r>
+            <w:r>
+              <w:rPr>
+                <w:noProof/>
+                <w:webHidden/>
+              </w:rPr>
+              <w:fldChar w:fldCharType="end"/>
+            </w:r>
+          </w:hyperlink>
+        </w:p>
+        <w:p>
+          <w:pPr>
+            <w:pStyle w:val="TOC1"/>
+            <w:tabs>
+              <w:tab w:val="right" w:leader="dot" w:pos="9227"/>
+            </w:tabs>
+            <w:rPr>
+              <w:rFonts w:eastAsiaTheme="minorEastAsia"/>
+              <w:noProof/>
+              <w:kern w:val="2"/>
+              <w:sz w:val="24"/>
+              <w:szCs w:val="24"/>
+              <w:lang w:eastAsia="en-GB"/>
+              <w14:ligatures w14:val="standardContextual"/>
+            </w:rPr>
+          </w:pPr>
+          <w:hyperlink w:anchor="_Toc173169590" w:history="1">
+            <w:r>
+              <w:rPr>
+                <w:rStyle w:val="Hyperlink"/>
+                <w:noProof/>
+              </w:rPr>
+              <w:t>Weapons</w:t>
+            </w:r>
+            <w:r>
+              <w:rPr>
+                <w:noProof/>
+                <w:webHidden/>
+              </w:rPr>
+              <w:tab/>
+            </w:r>
+            <w:r>
+              <w:rPr>
+                <w:noProof/>
+                <w:webHidden/>
+              </w:rPr>
+              <w:fldChar w:fldCharType="begin"/>
+            </w:r>
+            <w:r>
+              <w:rPr>
+                <w:noProof/>
+                <w:webHidden/>
+              </w:rPr>
+              <w:instrText xml:space="preserve"> PAGEREF _Toc173169590 \h </w:instrText>
+            </w:r>
+            <w:r>
+              <w:rPr>
+                <w:noProof/>
+                <w:webHidden/>
+              </w:rPr>
+            </w:r>
+            <w:r>
+              <w:rPr>
+                <w:noProof/>
+                <w:webHidden/>
+              </w:rPr>
+              <w:fldChar w:fldCharType="separate"/>
+            </w:r>
+            <w:r>
+              <w:rPr>
+                <w:noProof/>
+                <w:webHidden/>
+              </w:rPr>
+              <w:t>2</w:t>
+            </w:r>
+            <w:r>
+              <w:rPr>
+                <w:noProof/>
+                <w:webHidden/>
+              </w:rPr>
+              <w:fldChar w:fldCharType="end"/>
+            </w:r>
+          </w:hyperlink>
+        </w:p>
+        <w:p>
+          <w:pPr>
+            <w:pStyle w:val="TOC3"/>
+            <w:tabs>
+              <w:tab w:val="right" w:leader="dot" w:pos="9227"/>
+            </w:tabs>
+            <w:rPr>
+              <w:rFonts w:eastAsiaTheme="minorEastAsia"/>
+              <w:noProof/>
+              <w:kern w:val="2"/>
+              <w:sz w:val="24"/>
+              <w:szCs w:val="24"/>
+              <w:lang w:eastAsia="en-GB"/>
+              <w14:ligatures w14:val="standardContextual"/>
+            </w:rPr>
+          </w:pPr>
+          <w:hyperlink w:anchor="_Toc173169591" w:history="1">
+            <w:r>
+              <w:rPr>
+                <w:rStyle w:val="Hyperlink"/>
+                <w:noProof/>
+              </w:rPr>
+              <w:t>Weapon Class</w:t>
+            </w:r>
+            <w:r>
+              <w:rPr>
+                <w:noProof/>
+                <w:webHidden/>
+              </w:rPr>
+              <w:tab/>
+            </w:r>
+            <w:r>
+              <w:rPr>
+                <w:noProof/>
+                <w:webHidden/>
+              </w:rPr>
+              <w:fldChar w:fldCharType="begin"/>
+            </w:r>
+            <w:r>
+              <w:rPr>
+                <w:noProof/>
+                <w:webHidden/>
+              </w:rPr>
+              <w:instrText xml:space="preserve"> PAGEREF _Toc173169591 \h </w:instrText>
+            </w:r>
+            <w:r>
+              <w:rPr>
+                <w:noProof/>
+                <w:webHidden/>
+              </w:rPr>
+            </w:r>
+            <w:r>
+              <w:rPr>
+                <w:noProof/>
+                <w:webHidden/>
+              </w:rPr>
+              <w:fldChar w:fldCharType="separate"/>
+            </w:r>
+            <w:r>
+              <w:rPr>
+                <w:noProof/>
+                <w:webHidden/>
+              </w:rPr>
+              <w:t>2</w:t>
+            </w:r>
+            <w:r>
+              <w:rPr>
+                <w:noProof/>
+                <w:webHidden/>
+              </w:rPr>
+              <w:fldChar w:fldCharType="end"/>
+            </w:r>
+          </w:hyperlink>
+        </w:p>
+        <w:p>
+          <w:pPr>
+            <w:pStyle w:val="TOC1"/>
+            <w:tabs>
+              <w:tab w:val="right" w:leader="dot" w:pos="9227"/>
+            </w:tabs>
+            <w:rPr>
+              <w:rFonts w:eastAsiaTheme="minorEastAsia"/>
+              <w:noProof/>
+              <w:kern w:val="2"/>
+              <w:sz w:val="24"/>
+              <w:szCs w:val="24"/>
+              <w:lang w:eastAsia="en-GB"/>
+              <w14:ligatures w14:val="standardContextual"/>
+            </w:rPr>
+          </w:pPr>
+          <w:hyperlink w:anchor="_Toc173169592" w:history="1">
+            <w:r>
+              <w:rPr>
+                <w:rStyle w:val="Hyperlink"/>
+                <w:noProof/>
+              </w:rPr>
+              <w:t>Spells</w:t>
+            </w:r>
+            <w:r>
+              <w:rPr>
+                <w:noProof/>
+                <w:webHidden/>
+              </w:rPr>
+              <w:tab/>
+            </w:r>
+            <w:r>
+              <w:rPr>
+                <w:noProof/>
+                <w:webHidden/>
+              </w:rPr>
+              <w:fldChar w:fldCharType="begin"/>
+            </w:r>
+            <w:r>
+              <w:rPr>
+                <w:noProof/>
+                <w:webHidden/>
+              </w:rPr>
+              <w:instrText xml:space="preserve"> PAGEREF _Toc173169592 \h </w:instrText>
+            </w:r>
+            <w:r>
+              <w:rPr>
+                <w:noProof/>
+                <w:webHidden/>
+              </w:rPr>
+            </w:r>
+            <w:r>
+              <w:rPr>
+                <w:noProof/>
+                <w:webHidden/>
+              </w:rPr>
+              <w:fldChar w:fldCharType="separate"/>
+            </w:r>
+            <w:r>
+              <w:rPr>
+                <w:noProof/>
+                <w:webHidden/>
+              </w:rPr>
+              <w:t>3</w:t>
             </w:r>
             <w:r>
               <w:rPr>
@@ -263,18 +664,23 @@
             <w:tabs>
               <w:tab w:val="right" w:leader="dot" w:pos="9227"/>
             </w:tabs>
-            <w:ind w:left="0"/>
             <w:rPr>
+              <w:rFonts w:eastAsiaTheme="minorEastAsia"/>
               <w:noProof/>
+              <w:kern w:val="2"/>
+              <w:sz w:val="24"/>
+              <w:szCs w:val="24"/>
+              <w:lang w:eastAsia="en-GB"/>
+              <w14:ligatures w14:val="standardContextual"/>
             </w:rPr>
           </w:pPr>
-          <w:hyperlink w:anchor="_Toc173150082" w:history="1">
+          <w:hyperlink w:anchor="_Toc173169593" w:history="1">
             <w:r>
               <w:rPr>
                 <w:rStyle w:val="Hyperlink"/>
                 <w:noProof/>
               </w:rPr>
-              <w:t>Weapons</w:t>
+              <w:t>Spell Class</w:t>
             </w:r>
             <w:r>
               <w:rPr>
@@ -295,7 +701,7 @@
                 <w:noProof/>
                 <w:webHidden/>
               </w:rPr>
-              <w:instrText xml:space="preserve"> PAGEREF _Toc173150082 \h </w:instrText>
+              <w:instrText xml:space="preserve"> PAGEREF _Toc173169593 \h </w:instrText>
             </w:r>
             <w:r>
               <w:rPr>
@@ -315,7 +721,81 @@
                 <w:noProof/>
                 <w:webHidden/>
               </w:rPr>
-              <w:t>1</w:t>
+              <w:t>3</w:t>
+            </w:r>
+            <w:r>
+              <w:rPr>
+                <w:noProof/>
+                <w:webHidden/>
+              </w:rPr>
+              <w:fldChar w:fldCharType="end"/>
+            </w:r>
+          </w:hyperlink>
+        </w:p>
+        <w:p>
+          <w:pPr>
+            <w:pStyle w:val="TOC1"/>
+            <w:tabs>
+              <w:tab w:val="right" w:leader="dot" w:pos="9227"/>
+            </w:tabs>
+            <w:rPr>
+              <w:rFonts w:eastAsiaTheme="minorEastAsia"/>
+              <w:noProof/>
+              <w:kern w:val="2"/>
+              <w:sz w:val="24"/>
+              <w:szCs w:val="24"/>
+              <w:lang w:eastAsia="en-GB"/>
+              <w14:ligatures w14:val="standardContextual"/>
+            </w:rPr>
+          </w:pPr>
+          <w:hyperlink w:anchor="_Toc173169594" w:history="1">
+            <w:r>
+              <w:rPr>
+                <w:rStyle w:val="Hyperlink"/>
+                <w:noProof/>
+              </w:rPr>
+              <w:t>Rooms</w:t>
+            </w:r>
+            <w:r>
+              <w:rPr>
+                <w:noProof/>
+                <w:webHidden/>
+              </w:rPr>
+              <w:tab/>
+            </w:r>
+            <w:r>
+              <w:rPr>
+                <w:noProof/>
+                <w:webHidden/>
+              </w:rPr>
+              <w:fldChar w:fldCharType="begin"/>
+            </w:r>
+            <w:r>
+              <w:rPr>
+                <w:noProof/>
+                <w:webHidden/>
+              </w:rPr>
+              <w:instrText xml:space="preserve"> PAGEREF _Toc173169594 \h </w:instrText>
+            </w:r>
+            <w:r>
+              <w:rPr>
+                <w:noProof/>
+                <w:webHidden/>
+              </w:rPr>
+            </w:r>
+            <w:r>
+              <w:rPr>
+                <w:noProof/>
+                <w:webHidden/>
+              </w:rPr>
+              <w:fldChar w:fldCharType="separate"/>
+            </w:r>
+            <w:r>
+              <w:rPr>
+                <w:noProof/>
+                <w:webHidden/>
+              </w:rPr>
+              <w:t>3</w:t>
             </w:r>
             <w:r>
               <w:rPr>
@@ -332,18 +812,23 @@
             <w:tabs>
               <w:tab w:val="right" w:leader="dot" w:pos="9227"/>
             </w:tabs>
-            <w:ind w:left="0"/>
             <w:rPr>
+              <w:rFonts w:eastAsiaTheme="minorEastAsia"/>
               <w:noProof/>
+              <w:kern w:val="2"/>
+              <w:sz w:val="24"/>
+              <w:szCs w:val="24"/>
+              <w:lang w:eastAsia="en-GB"/>
+              <w14:ligatures w14:val="standardContextual"/>
             </w:rPr>
           </w:pPr>
-          <w:hyperlink w:anchor="_Toc173150083" w:history="1">
+          <w:hyperlink w:anchor="_Toc173169595" w:history="1">
             <w:r>
               <w:rPr>
                 <w:rStyle w:val="Hyperlink"/>
                 <w:noProof/>
               </w:rPr>
-              <w:t>Spells</w:t>
+              <w:t>Room List</w:t>
             </w:r>
             <w:r>
               <w:rPr>
@@ -364,7 +849,7 @@
                 <w:noProof/>
                 <w:webHidden/>
               </w:rPr>
-              <w:instrText xml:space="preserve"> PAGEREF _Toc173150083 \h </w:instrText>
+              <w:instrText xml:space="preserve"> PAGEREF _Toc173169595 \h </w:instrText>
             </w:r>
             <w:r>
               <w:rPr>
@@ -384,7 +869,81 @@
                 <w:noProof/>
                 <w:webHidden/>
               </w:rPr>
-              <w:t>1</w:t>
+              <w:t>3</w:t>
+            </w:r>
+            <w:r>
+              <w:rPr>
+                <w:noProof/>
+                <w:webHidden/>
+              </w:rPr>
+              <w:fldChar w:fldCharType="end"/>
+            </w:r>
+          </w:hyperlink>
+        </w:p>
+        <w:p>
+          <w:pPr>
+            <w:pStyle w:val="TOC1"/>
+            <w:tabs>
+              <w:tab w:val="right" w:leader="dot" w:pos="9227"/>
+            </w:tabs>
+            <w:rPr>
+              <w:rFonts w:eastAsiaTheme="minorEastAsia"/>
+              <w:noProof/>
+              <w:kern w:val="2"/>
+              <w:sz w:val="24"/>
+              <w:szCs w:val="24"/>
+              <w:lang w:eastAsia="en-GB"/>
+              <w14:ligatures w14:val="standardContextual"/>
+            </w:rPr>
+          </w:pPr>
+          <w:hyperlink w:anchor="_Toc173169596" w:history="1">
+            <w:r>
+              <w:rPr>
+                <w:rStyle w:val="Hyperlink"/>
+                <w:noProof/>
+              </w:rPr>
+              <w:t>Boss Fights</w:t>
+            </w:r>
+            <w:r>
+              <w:rPr>
+                <w:noProof/>
+                <w:webHidden/>
+              </w:rPr>
+              <w:tab/>
+            </w:r>
+            <w:r>
+              <w:rPr>
+                <w:noProof/>
+                <w:webHidden/>
+              </w:rPr>
+              <w:fldChar w:fldCharType="begin"/>
+            </w:r>
+            <w:r>
+              <w:rPr>
+                <w:noProof/>
+                <w:webHidden/>
+              </w:rPr>
+              <w:instrText xml:space="preserve"> PAGEREF _Toc173169596 \h </w:instrText>
+            </w:r>
+            <w:r>
+              <w:rPr>
+                <w:noProof/>
+                <w:webHidden/>
+              </w:rPr>
+            </w:r>
+            <w:r>
+              <w:rPr>
+                <w:noProof/>
+                <w:webHidden/>
+              </w:rPr>
+              <w:fldChar w:fldCharType="separate"/>
+            </w:r>
+            <w:r>
+              <w:rPr>
+                <w:noProof/>
+                <w:webHidden/>
+              </w:rPr>
+              <w:t>4</w:t>
             </w:r>
             <w:r>
               <w:rPr>
@@ -401,18 +960,23 @@
             <w:tabs>
               <w:tab w:val="right" w:leader="dot" w:pos="9227"/>
             </w:tabs>
-            <w:ind w:left="0"/>
             <w:rPr>
+              <w:rFonts w:eastAsiaTheme="minorEastAsia"/>
               <w:noProof/>
+              <w:kern w:val="2"/>
+              <w:sz w:val="24"/>
+              <w:szCs w:val="24"/>
+              <w:lang w:eastAsia="en-GB"/>
+              <w14:ligatures w14:val="standardContextual"/>
             </w:rPr>
           </w:pPr>
-          <w:hyperlink w:anchor="_Toc173150084" w:history="1">
+          <w:hyperlink w:anchor="_Toc173169597" w:history="1">
             <w:r>
               <w:rPr>
                 <w:rStyle w:val="Hyperlink"/>
                 <w:noProof/>
               </w:rPr>
-              <w:t>Rooms</w:t>
+              <w:t>Boss Fight List</w:t>
             </w:r>
             <w:r>
               <w:rPr>
@@ -433,7 +997,7 @@
                 <w:noProof/>
                 <w:webHidden/>
               </w:rPr>
-              <w:instrText xml:space="preserve"> PAGEREF _Toc173150084 \h </w:instrText>
+              <w:instrText xml:space="preserve"> PAGEREF _Toc173169597 \h </w:instrText>
             </w:r>
             <w:r>
               <w:rPr>
@@ -453,76 +1017,7 @@
                 <w:noProof/>
                 <w:webHidden/>
               </w:rPr>
-              <w:t>1</w:t>
-            </w:r>
-            <w:r>
-              <w:rPr>
-                <w:noProof/>
-                <w:webHidden/>
-              </w:rPr>
-              <w:fldChar w:fldCharType="end"/>
-            </w:r>
-          </w:hyperlink>
-        </w:p>
-        <w:p>
-          <w:pPr>
-            <w:pStyle w:val="TOC2"/>
-            <w:tabs>
-              <w:tab w:val="right" w:leader="dot" w:pos="9227"/>
-            </w:tabs>
-            <w:ind w:left="0"/>
-            <w:rPr>
-              <w:noProof/>
-            </w:rPr>
-          </w:pPr>
-          <w:hyperlink w:anchor="_Toc173150085" w:history="1">
-            <w:r>
-              <w:rPr>
-                <w:rStyle w:val="Hyperlink"/>
-                <w:noProof/>
-              </w:rPr>
-              <w:t>Boss Fights</w:t>
-            </w:r>
-            <w:r>
-              <w:rPr>
-                <w:noProof/>
-                <w:webHidden/>
-              </w:rPr>
-              <w:tab/>
-            </w:r>
-            <w:r>
-              <w:rPr>
-                <w:noProof/>
-                <w:webHidden/>
-              </w:rPr>
-              <w:fldChar w:fldCharType="begin"/>
-            </w:r>
-            <w:r>
-              <w:rPr>
-                <w:noProof/>
-                <w:webHidden/>
-              </w:rPr>
-              <w:instrText xml:space="preserve"> PAGEREF _Toc173150085 \h </w:instrText>
-            </w:r>
-            <w:r>
-              <w:rPr>
-                <w:noProof/>
-                <w:webHidden/>
-              </w:rPr>
-            </w:r>
-            <w:r>
-              <w:rPr>
-                <w:noProof/>
-                <w:webHidden/>
-              </w:rPr>
-              <w:fldChar w:fldCharType="separate"/>
-            </w:r>
-            <w:r>
-              <w:rPr>
-                <w:noProof/>
-                <w:webHidden/>
-              </w:rPr>
-              <w:t>1</w:t>
+              <w:t>4</w:t>
             </w:r>
             <w:r>
               <w:rPr>
@@ -546,80 +1041,1789 @@
     </w:sdt>
     <w:p>
       <w:pPr>
-        <w:pStyle w:val="Heading2"/>
+        <w:pStyle w:val="Heading1"/>
       </w:pPr>
-      <w:bookmarkStart w:id="1" w:name="_Toc173150079"/>
+      <w:bookmarkStart w:id="1" w:name="_Toc173169585"/>
       <w:r>
         <w:t>Overview</w:t>
       </w:r>
       <w:bookmarkEnd w:id="1"/>
     </w:p>
-    <w:p/>
+    <w:p>
+      <w:r>
+        <w:t xml:space="preserve">Raid on Terrible is a terminal-based adventure game were the player fights their way up the tower and battle its boss. The player takes actions by typing commands into the terminal and receiving feedback from it. Each room and boos </w:t>
+      </w:r>
+      <w:proofErr w:type="gramStart"/>
+      <w:r>
+        <w:t>is</w:t>
+      </w:r>
+      <w:proofErr w:type="gramEnd"/>
+      <w:r>
+        <w:t xml:space="preserve"> randomly chosen from a list to add variability to run of the game. After overcoming a rooms challenge, they player will be rewarded with an item and sometimes something extra. </w:t>
+      </w:r>
+    </w:p>
+    <w:p>
+      <w:r>
+        <w:t>The challenge of the game will be to maintain enough health and finding good gear to defeat the boss. Hp will be hard to recover and easily lost requiring thought and caution to stay healthy. Hp may be recovered through items, room specific features, or class parks.</w:t>
+      </w:r>
+    </w:p>
+    <w:p>
+      <w:r>
+        <w:t xml:space="preserve">When the player defeats the boss or dies trying, their results will be logged including </w:t>
+      </w:r>
+      <w:r>
+        <w:t>character details, how they died, or what boss was defeated.</w:t>
+      </w:r>
+      <w:r>
+        <w:t xml:space="preserve"> </w:t>
+      </w:r>
+      <w:r>
+        <w:t>This log will be viewable on a separate website with all run data viewable there.</w:t>
+      </w:r>
+      <w:r>
+        <w:t xml:space="preserve"> Game data stored in JSON file.</w:t>
+      </w:r>
+    </w:p>
+    <w:p>
+      <w:pPr>
+        <w:pStyle w:val="Heading1"/>
+      </w:pPr>
+      <w:bookmarkStart w:id="2" w:name="_Toc173169586"/>
+      <w:r>
+        <w:t>The Player</w:t>
+      </w:r>
+      <w:bookmarkEnd w:id="2"/>
+    </w:p>
+    <w:p>
+      <w:r>
+        <w:t xml:space="preserve">The player will create a character to venture into the tower. The player will be prompted to choose a name and class for them that will determine starting equipment and a perk. </w:t>
+      </w:r>
+    </w:p>
+    <w:tbl>
+      <w:tblPr>
+        <w:tblStyle w:val="TableGrid"/>
+        <w:tblW w:w="0" w:type="auto"/>
+        <w:tblLook w:val="04A0" w:firstRow="1" w:lastRow="0" w:firstColumn="1" w:lastColumn="0" w:noHBand="0" w:noVBand="1"/>
+      </w:tblPr>
+      <w:tblGrid>
+        <w:gridCol w:w="1838"/>
+        <w:gridCol w:w="2552"/>
+        <w:gridCol w:w="4837"/>
+      </w:tblGrid>
+      <w:tr>
+        <w:tc>
+          <w:tcPr>
+            <w:tcW w:w="1838" w:type="dxa"/>
+          </w:tcPr>
+          <w:p>
+            <w:pPr>
+              <w:rPr>
+                <w:b/>
+                <w:bCs/>
+              </w:rPr>
+            </w:pPr>
+            <w:r>
+              <w:rPr>
+                <w:b/>
+                <w:bCs/>
+              </w:rPr>
+              <w:t>Class Title</w:t>
+            </w:r>
+          </w:p>
+        </w:tc>
+        <w:tc>
+          <w:tcPr>
+            <w:tcW w:w="2552" w:type="dxa"/>
+          </w:tcPr>
+          <w:p>
+            <w:pPr>
+              <w:rPr>
+                <w:b/>
+                <w:bCs/>
+              </w:rPr>
+            </w:pPr>
+            <w:r>
+              <w:rPr>
+                <w:b/>
+                <w:bCs/>
+              </w:rPr>
+              <w:t>Equipment</w:t>
+            </w:r>
+          </w:p>
+        </w:tc>
+        <w:tc>
+          <w:tcPr>
+            <w:tcW w:w="4837" w:type="dxa"/>
+          </w:tcPr>
+          <w:p>
+            <w:pPr>
+              <w:rPr>
+                <w:b/>
+                <w:bCs/>
+              </w:rPr>
+            </w:pPr>
+            <w:r>
+              <w:rPr>
+                <w:b/>
+                <w:bCs/>
+              </w:rPr>
+              <w:t>Perk</w:t>
+            </w:r>
+          </w:p>
+        </w:tc>
+      </w:tr>
+      <w:tr>
+        <w:tc>
+          <w:tcPr>
+            <w:tcW w:w="1838" w:type="dxa"/>
+          </w:tcPr>
+          <w:p>
+            <w:r>
+              <w:t>Fighter</w:t>
+            </w:r>
+          </w:p>
+        </w:tc>
+        <w:tc>
+          <w:tcPr>
+            <w:tcW w:w="2552" w:type="dxa"/>
+          </w:tcPr>
+          <w:p>
+            <w:r>
+              <w:t>Rusty Sword (weapon</w:t>
+            </w:r>
+            <w:r>
+              <w:t>)</w:t>
+            </w:r>
+          </w:p>
+        </w:tc>
+        <w:tc>
+          <w:tcPr>
+            <w:tcW w:w="4837" w:type="dxa"/>
+          </w:tcPr>
+          <w:p>
+            <w:r>
+              <w:t>Recover 1hp when combat ends.</w:t>
+            </w:r>
+          </w:p>
+        </w:tc>
+      </w:tr>
+      <w:tr>
+        <w:tc>
+          <w:tcPr>
+            <w:tcW w:w="1838" w:type="dxa"/>
+          </w:tcPr>
+          <w:p>
+            <w:r>
+              <w:t>Mage</w:t>
+            </w:r>
+          </w:p>
+        </w:tc>
+        <w:tc>
+          <w:tcPr>
+            <w:tcW w:w="2552" w:type="dxa"/>
+          </w:tcPr>
+          <w:p>
+            <w:r>
+              <w:t>Firebolt (spell)</w:t>
+            </w:r>
+          </w:p>
+        </w:tc>
+        <w:tc>
+          <w:tcPr>
+            <w:tcW w:w="4837" w:type="dxa"/>
+          </w:tcPr>
+          <w:p>
+            <w:r>
+              <w:t xml:space="preserve">Recover 1 </w:t>
+            </w:r>
+            <w:proofErr w:type="spellStart"/>
+            <w:r>
+              <w:t>mp</w:t>
+            </w:r>
+            <w:proofErr w:type="spellEnd"/>
+            <w:r>
+              <w:t xml:space="preserve"> when entering a new room</w:t>
+            </w:r>
+          </w:p>
+        </w:tc>
+      </w:tr>
+      <w:tr>
+        <w:tc>
+          <w:tcPr>
+            <w:tcW w:w="1838" w:type="dxa"/>
+          </w:tcPr>
+          <w:p>
+            <w:r>
+              <w:t>Thief</w:t>
+            </w:r>
+          </w:p>
+        </w:tc>
+        <w:tc>
+          <w:tcPr>
+            <w:tcW w:w="2552" w:type="dxa"/>
+          </w:tcPr>
+          <w:p>
+            <w:r>
+              <w:t>Rusty Dagger (weapon)</w:t>
+            </w:r>
+          </w:p>
+        </w:tc>
+        <w:tc>
+          <w:tcPr>
+            <w:tcW w:w="4837" w:type="dxa"/>
+          </w:tcPr>
+          <w:p>
+            <w:r>
+              <w:t>In the first round of combat, deal +2? damage</w:t>
+            </w:r>
+          </w:p>
+        </w:tc>
+      </w:tr>
+    </w:tbl>
     <w:p>
       <w:pPr>
         <w:pStyle w:val="Heading2"/>
       </w:pPr>
-      <w:bookmarkStart w:id="2" w:name="_Toc173150080"/>
-      <w:r>
-        <w:t>The Player</w:t>
-      </w:r>
-      <w:bookmarkEnd w:id="2"/>
+      <w:bookmarkStart w:id="3" w:name="_Toc173169587"/>
+      <w:r>
+        <w:t>Player Class</w:t>
+      </w:r>
+      <w:bookmarkEnd w:id="3"/>
     </w:p>
+    <w:tbl>
+      <w:tblPr>
+        <w:tblStyle w:val="TableGrid"/>
+        <w:tblW w:w="9209" w:type="dxa"/>
+        <w:tblLook w:val="04A0" w:firstRow="1" w:lastRow="0" w:firstColumn="1" w:lastColumn="0" w:noHBand="0" w:noVBand="1"/>
+      </w:tblPr>
+      <w:tblGrid>
+        <w:gridCol w:w="9209"/>
+      </w:tblGrid>
+      <w:tr>
+        <w:tc>
+          <w:tcPr>
+            <w:tcW w:w="9209" w:type="dxa"/>
+          </w:tcPr>
+          <w:p>
+            <w:pPr>
+              <w:rPr>
+                <w:b/>
+                <w:bCs/>
+              </w:rPr>
+            </w:pPr>
+            <w:r>
+              <w:rPr>
+                <w:b/>
+                <w:bCs/>
+              </w:rPr>
+              <w:t>Properties</w:t>
+            </w:r>
+            <w:r>
+              <w:rPr>
+                <w:b/>
+                <w:bCs/>
+              </w:rPr>
+              <w:t xml:space="preserve"> &amp; Type</w:t>
+            </w:r>
+          </w:p>
+        </w:tc>
+      </w:tr>
+      <w:tr>
+        <w:tc>
+          <w:tcPr>
+            <w:tcW w:w="9209" w:type="dxa"/>
+          </w:tcPr>
+          <w:p>
+            <w:r>
+              <w:lastRenderedPageBreak/>
+              <w:t>name: string</w:t>
+            </w:r>
+          </w:p>
+        </w:tc>
+      </w:tr>
+      <w:tr>
+        <w:tc>
+          <w:tcPr>
+            <w:tcW w:w="9209" w:type="dxa"/>
+          </w:tcPr>
+          <w:p>
+            <w:r>
+              <w:t>class: string</w:t>
+            </w:r>
+          </w:p>
+        </w:tc>
+      </w:tr>
+      <w:tr>
+        <w:tc>
+          <w:tcPr>
+            <w:tcW w:w="9209" w:type="dxa"/>
+          </w:tcPr>
+          <w:p>
+            <w:r>
+              <w:t>health: int</w:t>
+            </w:r>
+          </w:p>
+        </w:tc>
+      </w:tr>
+      <w:tr>
+        <w:tc>
+          <w:tcPr>
+            <w:tcW w:w="9209" w:type="dxa"/>
+          </w:tcPr>
+          <w:p>
+            <w:r>
+              <w:t>mana: int</w:t>
+            </w:r>
+          </w:p>
+        </w:tc>
+      </w:tr>
+      <w:tr>
+        <w:tc>
+          <w:tcPr>
+            <w:tcW w:w="9209" w:type="dxa"/>
+          </w:tcPr>
+          <w:p>
+            <w:r>
+              <w:t>weapon: Object(weapon)</w:t>
+            </w:r>
+          </w:p>
+        </w:tc>
+      </w:tr>
+      <w:tr>
+        <w:tc>
+          <w:tcPr>
+            <w:tcW w:w="9209" w:type="dxa"/>
+          </w:tcPr>
+          <w:p>
+            <w:r>
+              <w:t>spell: list of</w:t>
+            </w:r>
+            <w:r>
+              <w:t xml:space="preserve"> </w:t>
+            </w:r>
+            <w:r>
+              <w:t>Object(spell)</w:t>
+            </w:r>
+          </w:p>
+        </w:tc>
+      </w:tr>
+      <w:tr>
+        <w:tc>
+          <w:tcPr>
+            <w:tcW w:w="9209" w:type="dxa"/>
+          </w:tcPr>
+          <w:p>
+            <w:r>
+              <w:t xml:space="preserve">items: list of </w:t>
+            </w:r>
+            <w:r>
+              <w:t>Object(item)</w:t>
+            </w:r>
+          </w:p>
+        </w:tc>
+      </w:tr>
+      <w:tr>
+        <w:tc>
+          <w:tcPr>
+            <w:tcW w:w="9209" w:type="dxa"/>
+          </w:tcPr>
+          <w:p>
+            <w:r>
+              <w:rPr>
+                <w:b/>
+                <w:bCs/>
+              </w:rPr>
+              <w:t>Methods</w:t>
+            </w:r>
+          </w:p>
+        </w:tc>
+      </w:tr>
+      <w:tr>
+        <w:tc>
+          <w:tcPr>
+            <w:tcW w:w="9209" w:type="dxa"/>
+          </w:tcPr>
+          <w:p>
+            <w:pPr>
+              <w:rPr>
+                <w:b/>
+                <w:bCs/>
+              </w:rPr>
+            </w:pPr>
+            <w:r>
+              <w:t>getStatus(): displays health &amp; mana</w:t>
+            </w:r>
+          </w:p>
+        </w:tc>
+      </w:tr>
+      <w:tr>
+        <w:tc>
+          <w:tcPr>
+            <w:tcW w:w="9209" w:type="dxa"/>
+          </w:tcPr>
+          <w:p>
+            <w:r>
+              <w:t>listItems(): display items</w:t>
+            </w:r>
+          </w:p>
+        </w:tc>
+      </w:tr>
+      <w:tr>
+        <w:tc>
+          <w:tcPr>
+            <w:tcW w:w="9209" w:type="dxa"/>
+          </w:tcPr>
+          <w:p>
+            <w:r>
+              <w:t>addItem(item): adds item to list, gives options if full</w:t>
+            </w:r>
+          </w:p>
+        </w:tc>
+      </w:tr>
+      <w:tr>
+        <w:tc>
+          <w:tcPr>
+            <w:tcW w:w="9209" w:type="dxa"/>
+          </w:tcPr>
+          <w:p>
+            <w:r>
+              <w:t>useItem(item): triggers item effect &amp; removes it from list</w:t>
+            </w:r>
+          </w:p>
+        </w:tc>
+      </w:tr>
+      <w:tr>
+        <w:tc>
+          <w:tcPr>
+            <w:tcW w:w="9209" w:type="dxa"/>
+          </w:tcPr>
+          <w:p>
+            <w:r>
+              <w:t>checkItem(item): checks if item exists in characters list</w:t>
+            </w:r>
+          </w:p>
+        </w:tc>
+      </w:tr>
+      <w:tr>
+        <w:tc>
+          <w:tcPr>
+            <w:tcW w:w="9209" w:type="dxa"/>
+          </w:tcPr>
+          <w:p>
+            <w:r>
+              <w:t>listSpells(): display spells</w:t>
+            </w:r>
+          </w:p>
+        </w:tc>
+      </w:tr>
+      <w:tr>
+        <w:tc>
+          <w:tcPr>
+            <w:tcW w:w="9209" w:type="dxa"/>
+          </w:tcPr>
+          <w:p>
+            <w:r>
+              <w:t>checkSpell(spellTitle): checks character knows spell and has mana to cast it</w:t>
+            </w:r>
+          </w:p>
+        </w:tc>
+      </w:tr>
+    </w:tbl>
     <w:p/>
+    <w:p>
+      <w:pPr>
+        <w:pStyle w:val="Heading1"/>
+      </w:pPr>
+      <w:bookmarkStart w:id="4" w:name="_Toc173169588"/>
+      <w:r>
+        <w:t>Items</w:t>
+      </w:r>
+      <w:bookmarkEnd w:id="4"/>
+    </w:p>
+    <w:p>
+      <w:r>
+        <w:t>Items are</w:t>
+      </w:r>
+      <w:r>
+        <w:t xml:space="preserve"> primarily</w:t>
+      </w:r>
+      <w:r>
+        <w:t xml:space="preserve"> gained by defeating a</w:t>
+      </w:r>
+      <w:r>
+        <w:t xml:space="preserve"> rooms challenges, however sneaking past them does not reward one. Item can be passive bonusses (like the shield) or 1-time consumables (like healing items). Character can only hold up to 3 items at a time and if they attempt to pick one up when full, they’ll be prompted to leave new item, drop stored one, use stored one.</w:t>
+      </w:r>
+    </w:p>
     <w:p>
       <w:pPr>
         <w:pStyle w:val="Heading2"/>
       </w:pPr>
-      <w:bookmarkStart w:id="3" w:name="_Toc173150081"/>
-      <w:r>
-        <w:t>Items</w:t>
-      </w:r>
-      <w:bookmarkEnd w:id="3"/>
+      <w:bookmarkStart w:id="5" w:name="_Toc173169589"/>
+      <w:r>
+        <w:t>Item Class</w:t>
+      </w:r>
+      <w:bookmarkEnd w:id="5"/>
     </w:p>
+    <w:tbl>
+      <w:tblPr>
+        <w:tblStyle w:val="TableGrid"/>
+        <w:tblW w:w="0" w:type="auto"/>
+        <w:tblLook w:val="04A0" w:firstRow="1" w:lastRow="0" w:firstColumn="1" w:lastColumn="0" w:noHBand="0" w:noVBand="1"/>
+      </w:tblPr>
+      <w:tblGrid>
+        <w:gridCol w:w="9227"/>
+      </w:tblGrid>
+      <w:tr>
+        <w:tc>
+          <w:tcPr>
+            <w:tcW w:w="9227" w:type="dxa"/>
+          </w:tcPr>
+          <w:p>
+            <w:pPr>
+              <w:rPr>
+                <w:b/>
+                <w:bCs/>
+              </w:rPr>
+            </w:pPr>
+            <w:r>
+              <w:rPr>
+                <w:b/>
+                <w:bCs/>
+              </w:rPr>
+              <w:t>Properties &amp; Type</w:t>
+            </w:r>
+          </w:p>
+        </w:tc>
+      </w:tr>
+      <w:tr>
+        <w:tc>
+          <w:tcPr>
+            <w:tcW w:w="9227" w:type="dxa"/>
+          </w:tcPr>
+          <w:p>
+            <w:r>
+              <w:t>title: string</w:t>
+            </w:r>
+          </w:p>
+        </w:tc>
+      </w:tr>
+      <w:tr>
+        <w:tc>
+          <w:tcPr>
+            <w:tcW w:w="9227" w:type="dxa"/>
+          </w:tcPr>
+          <w:p>
+            <w:r>
+              <w:t>description: string</w:t>
+            </w:r>
+          </w:p>
+        </w:tc>
+      </w:tr>
+      <w:tr>
+        <w:tc>
+          <w:tcPr>
+            <w:tcW w:w="9227" w:type="dxa"/>
+          </w:tcPr>
+          <w:p>
+            <w:pPr>
+              <w:rPr>
+                <w:b/>
+                <w:bCs/>
+              </w:rPr>
+            </w:pPr>
+            <w:r>
+              <w:rPr>
+                <w:b/>
+                <w:bCs/>
+              </w:rPr>
+              <w:t>Methods</w:t>
+            </w:r>
+          </w:p>
+        </w:tc>
+      </w:tr>
+      <w:tr>
+        <w:tc>
+          <w:tcPr>
+            <w:tcW w:w="9227" w:type="dxa"/>
+          </w:tcPr>
+          <w:p>
+            <w:r>
+              <w:t>displayItem(): returns formatted strong of item data</w:t>
+            </w:r>
+          </w:p>
+        </w:tc>
+      </w:tr>
+    </w:tbl>
     <w:p/>
+    <w:p>
+      <w:pPr>
+        <w:pStyle w:val="Heading1"/>
+      </w:pPr>
+      <w:bookmarkStart w:id="6" w:name="_Toc173169590"/>
+      <w:r>
+        <w:t>Weapons</w:t>
+      </w:r>
+      <w:bookmarkEnd w:id="6"/>
+    </w:p>
+    <w:p>
+      <w:r>
+        <w:t>Weapons enhance to damage of basic attacks past its base of 1. Weapons also have limited uses before breaking so finding new weapons is important. Weapons can be found in certain rooms and can be a reward for harder challenges.</w:t>
+      </w:r>
+      <w:r>
+        <w:t xml:space="preserve"> Rusty weapons are given as starting gear and cannot be found in the tower.</w:t>
+      </w:r>
+      <w:r>
+        <w:t xml:space="preserve"> Magic Sword only attainable from conjure weapon spell.</w:t>
+      </w:r>
+    </w:p>
+    <w:tbl>
+      <w:tblPr>
+        <w:tblStyle w:val="TableGrid"/>
+        <w:tblW w:w="0" w:type="auto"/>
+        <w:tblLook w:val="04A0" w:firstRow="1" w:lastRow="0" w:firstColumn="1" w:lastColumn="0" w:noHBand="0" w:noVBand="1"/>
+      </w:tblPr>
+      <w:tblGrid>
+        <w:gridCol w:w="3139"/>
+        <w:gridCol w:w="3199"/>
+        <w:gridCol w:w="2889"/>
+      </w:tblGrid>
+      <w:tr>
+        <w:tc>
+          <w:tcPr>
+            <w:tcW w:w="3139" w:type="dxa"/>
+          </w:tcPr>
+          <w:p>
+            <w:pPr>
+              <w:rPr>
+                <w:b/>
+                <w:bCs/>
+              </w:rPr>
+            </w:pPr>
+            <w:r>
+              <w:rPr>
+                <w:b/>
+                <w:bCs/>
+              </w:rPr>
+              <w:t>Title</w:t>
+            </w:r>
+          </w:p>
+        </w:tc>
+        <w:tc>
+          <w:tcPr>
+            <w:tcW w:w="3199" w:type="dxa"/>
+          </w:tcPr>
+          <w:p>
+            <w:pPr>
+              <w:rPr>
+                <w:b/>
+                <w:bCs/>
+              </w:rPr>
+            </w:pPr>
+            <w:r>
+              <w:rPr>
+                <w:b/>
+                <w:bCs/>
+              </w:rPr>
+              <w:t>Damage</w:t>
+            </w:r>
+          </w:p>
+        </w:tc>
+        <w:tc>
+          <w:tcPr>
+            <w:tcW w:w="2889" w:type="dxa"/>
+          </w:tcPr>
+          <w:p>
+            <w:pPr>
+              <w:rPr>
+                <w:b/>
+                <w:bCs/>
+              </w:rPr>
+            </w:pPr>
+            <w:r>
+              <w:rPr>
+                <w:b/>
+                <w:bCs/>
+              </w:rPr>
+              <w:t>Durability</w:t>
+            </w:r>
+          </w:p>
+        </w:tc>
+      </w:tr>
+      <w:tr>
+        <w:tc>
+          <w:tcPr>
+            <w:tcW w:w="3139" w:type="dxa"/>
+          </w:tcPr>
+          <w:p>
+            <w:r>
+              <w:t>Rusty dagger</w:t>
+            </w:r>
+          </w:p>
+        </w:tc>
+        <w:tc>
+          <w:tcPr>
+            <w:tcW w:w="3199" w:type="dxa"/>
+          </w:tcPr>
+          <w:p>
+            <w:r>
+              <w:t>+1</w:t>
+            </w:r>
+          </w:p>
+        </w:tc>
+        <w:tc>
+          <w:tcPr>
+            <w:tcW w:w="2889" w:type="dxa"/>
+          </w:tcPr>
+          <w:p>
+            <w:r>
+              <w:t>3</w:t>
+            </w:r>
+          </w:p>
+        </w:tc>
+      </w:tr>
+      <w:tr>
+        <w:tc>
+          <w:tcPr>
+            <w:tcW w:w="3139" w:type="dxa"/>
+          </w:tcPr>
+          <w:p>
+            <w:r>
+              <w:t>Rusty Sword</w:t>
+            </w:r>
+          </w:p>
+        </w:tc>
+        <w:tc>
+          <w:tcPr>
+            <w:tcW w:w="3199" w:type="dxa"/>
+          </w:tcPr>
+          <w:p>
+            <w:r>
+              <w:t>+1</w:t>
+            </w:r>
+          </w:p>
+        </w:tc>
+        <w:tc>
+          <w:tcPr>
+            <w:tcW w:w="2889" w:type="dxa"/>
+          </w:tcPr>
+          <w:p>
+            <w:r>
+              <w:t>5</w:t>
+            </w:r>
+          </w:p>
+        </w:tc>
+      </w:tr>
+      <w:tr>
+        <w:tc>
+          <w:tcPr>
+            <w:tcW w:w="3139" w:type="dxa"/>
+          </w:tcPr>
+          <w:p>
+            <w:r>
+              <w:t>Club</w:t>
+            </w:r>
+          </w:p>
+        </w:tc>
+        <w:tc>
+          <w:tcPr>
+            <w:tcW w:w="3199" w:type="dxa"/>
+          </w:tcPr>
+          <w:p>
+            <w:r>
+              <w:t>+2</w:t>
+            </w:r>
+          </w:p>
+        </w:tc>
+        <w:tc>
+          <w:tcPr>
+            <w:tcW w:w="2889" w:type="dxa"/>
+          </w:tcPr>
+          <w:p>
+            <w:r>
+              <w:t>5</w:t>
+            </w:r>
+          </w:p>
+        </w:tc>
+      </w:tr>
+      <w:tr>
+        <w:tc>
+          <w:tcPr>
+            <w:tcW w:w="3139" w:type="dxa"/>
+          </w:tcPr>
+          <w:p>
+            <w:r>
+              <w:t>Flail</w:t>
+            </w:r>
+          </w:p>
+        </w:tc>
+        <w:tc>
+          <w:tcPr>
+            <w:tcW w:w="3199" w:type="dxa"/>
+          </w:tcPr>
+          <w:p>
+            <w:r>
+              <w:t>+2</w:t>
+            </w:r>
+          </w:p>
+        </w:tc>
+        <w:tc>
+          <w:tcPr>
+            <w:tcW w:w="2889" w:type="dxa"/>
+          </w:tcPr>
+          <w:p>
+            <w:r>
+              <w:t>6</w:t>
+            </w:r>
+          </w:p>
+        </w:tc>
+      </w:tr>
+      <w:tr>
+        <w:tc>
+          <w:tcPr>
+            <w:tcW w:w="3139" w:type="dxa"/>
+          </w:tcPr>
+          <w:p>
+            <w:r>
+              <w:t>Longsword</w:t>
+            </w:r>
+          </w:p>
+        </w:tc>
+        <w:tc>
+          <w:tcPr>
+            <w:tcW w:w="3199" w:type="dxa"/>
+          </w:tcPr>
+          <w:p>
+            <w:r>
+              <w:t>+3</w:t>
+            </w:r>
+          </w:p>
+        </w:tc>
+        <w:tc>
+          <w:tcPr>
+            <w:tcW w:w="2889" w:type="dxa"/>
+          </w:tcPr>
+          <w:p>
+            <w:r>
+              <w:t>6</w:t>
+            </w:r>
+          </w:p>
+        </w:tc>
+      </w:tr>
+      <w:tr>
+        <w:tc>
+          <w:tcPr>
+            <w:tcW w:w="3139" w:type="dxa"/>
+          </w:tcPr>
+          <w:p>
+            <w:r>
+              <w:t>Magic Sword</w:t>
+            </w:r>
+          </w:p>
+        </w:tc>
+        <w:tc>
+          <w:tcPr>
+            <w:tcW w:w="3199" w:type="dxa"/>
+          </w:tcPr>
+          <w:p>
+            <w:r>
+              <w:t>+</w:t>
+            </w:r>
+            <w:r>
+              <w:t>3</w:t>
+            </w:r>
+          </w:p>
+        </w:tc>
+        <w:tc>
+          <w:tcPr>
+            <w:tcW w:w="2889" w:type="dxa"/>
+          </w:tcPr>
+          <w:p>
+            <w:r>
+              <w:t>4</w:t>
+            </w:r>
+          </w:p>
+        </w:tc>
+      </w:tr>
+      <w:tr>
+        <w:tc>
+          <w:tcPr>
+            <w:tcW w:w="3139" w:type="dxa"/>
+          </w:tcPr>
+          <w:p>
+            <w:r>
+              <w:t>Greathammer</w:t>
+            </w:r>
+          </w:p>
+        </w:tc>
+        <w:tc>
+          <w:tcPr>
+            <w:tcW w:w="3199" w:type="dxa"/>
+          </w:tcPr>
+          <w:p>
+            <w:r>
+              <w:t>+</w:t>
+            </w:r>
+            <w:r>
+              <w:t>3</w:t>
+            </w:r>
+          </w:p>
+        </w:tc>
+        <w:tc>
+          <w:tcPr>
+            <w:tcW w:w="2889" w:type="dxa"/>
+          </w:tcPr>
+          <w:p>
+            <w:r>
+              <w:t>8</w:t>
+            </w:r>
+          </w:p>
+        </w:tc>
+      </w:tr>
+    </w:tbl>
+    <w:p>
+      <w:pPr>
+        <w:pStyle w:val="Heading3"/>
+      </w:pPr>
+      <w:bookmarkStart w:id="7" w:name="_Toc173169591"/>
+      <w:r>
+        <w:t>Weapon Class</w:t>
+      </w:r>
+      <w:bookmarkEnd w:id="7"/>
+    </w:p>
+    <w:tbl>
+      <w:tblPr>
+        <w:tblStyle w:val="TableGrid"/>
+        <w:tblW w:w="0" w:type="auto"/>
+        <w:tblLook w:val="04A0" w:firstRow="1" w:lastRow="0" w:firstColumn="1" w:lastColumn="0" w:noHBand="0" w:noVBand="1"/>
+      </w:tblPr>
+      <w:tblGrid>
+        <w:gridCol w:w="9227"/>
+      </w:tblGrid>
+      <w:tr>
+        <w:tc>
+          <w:tcPr>
+            <w:tcW w:w="9227" w:type="dxa"/>
+          </w:tcPr>
+          <w:p>
+            <w:pPr>
+              <w:rPr>
+                <w:b/>
+                <w:bCs/>
+              </w:rPr>
+            </w:pPr>
+            <w:r>
+              <w:rPr>
+                <w:b/>
+                <w:bCs/>
+              </w:rPr>
+              <w:t>Properties &amp; Type</w:t>
+            </w:r>
+          </w:p>
+        </w:tc>
+      </w:tr>
+      <w:tr>
+        <w:tc>
+          <w:tcPr>
+            <w:tcW w:w="9227" w:type="dxa"/>
+          </w:tcPr>
+          <w:p>
+            <w:r>
+              <w:t>title: string</w:t>
+            </w:r>
+          </w:p>
+        </w:tc>
+      </w:tr>
+      <w:tr>
+        <w:tc>
+          <w:tcPr>
+            <w:tcW w:w="9227" w:type="dxa"/>
+          </w:tcPr>
+          <w:p>
+            <w:r>
+              <w:t>damage: int</w:t>
+            </w:r>
+          </w:p>
+        </w:tc>
+      </w:tr>
+      <w:tr>
+        <w:tc>
+          <w:tcPr>
+            <w:tcW w:w="9227" w:type="dxa"/>
+          </w:tcPr>
+          <w:p>
+            <w:r>
+              <w:lastRenderedPageBreak/>
+              <w:t>durability: int</w:t>
+            </w:r>
+          </w:p>
+        </w:tc>
+      </w:tr>
+      <w:tr>
+        <w:tc>
+          <w:tcPr>
+            <w:tcW w:w="9227" w:type="dxa"/>
+          </w:tcPr>
+          <w:p>
+            <w:pPr>
+              <w:rPr>
+                <w:b/>
+                <w:bCs/>
+              </w:rPr>
+            </w:pPr>
+            <w:r>
+              <w:rPr>
+                <w:b/>
+                <w:bCs/>
+              </w:rPr>
+              <w:t>Methods</w:t>
+            </w:r>
+          </w:p>
+        </w:tc>
+      </w:tr>
+      <w:tr>
+        <w:tc>
+          <w:tcPr>
+            <w:tcW w:w="9227" w:type="dxa"/>
+          </w:tcPr>
+          <w:p>
+            <w:r>
+              <w:t>displayDetails(): displays weapon title, damage, and current durability</w:t>
+            </w:r>
+          </w:p>
+        </w:tc>
+      </w:tr>
+    </w:tbl>
+    <w:p/>
+    <w:p>
+      <w:pPr>
+        <w:pStyle w:val="Heading1"/>
+      </w:pPr>
+      <w:bookmarkStart w:id="8" w:name="_Toc173169592"/>
+      <w:r>
+        <w:t>Spells</w:t>
+      </w:r>
+      <w:bookmarkEnd w:id="8"/>
+    </w:p>
+    <w:p>
+      <w:r>
+        <w:t>Spells are actions that can be unlocked form room rewards. A spell can be used in or out of combat to do certain thing. Each has a mana cost which can be restored by items, class perks, or room rewards. The more powerful the spell, the higher the mana cost. To begin, the player has 10 mana points (</w:t>
+      </w:r>
+      <w:proofErr w:type="spellStart"/>
+      <w:r>
+        <w:t>mp</w:t>
+      </w:r>
+      <w:proofErr w:type="spellEnd"/>
+      <w:r>
+        <w:t xml:space="preserve">). Spell effects are implemented in room loops and treated as unique actions/commands. </w:t>
+      </w:r>
+    </w:p>
+    <w:tbl>
+      <w:tblPr>
+        <w:tblStyle w:val="TableGrid"/>
+        <w:tblW w:w="0" w:type="auto"/>
+        <w:tblLook w:val="04A0" w:firstRow="1" w:lastRow="0" w:firstColumn="1" w:lastColumn="0" w:noHBand="0" w:noVBand="1"/>
+      </w:tblPr>
+      <w:tblGrid>
+        <w:gridCol w:w="3075"/>
+        <w:gridCol w:w="3076"/>
+        <w:gridCol w:w="3076"/>
+      </w:tblGrid>
+      <w:tr>
+        <w:tc>
+          <w:tcPr>
+            <w:tcW w:w="3075" w:type="dxa"/>
+          </w:tcPr>
+          <w:p>
+            <w:pPr>
+              <w:rPr>
+                <w:b/>
+                <w:bCs/>
+              </w:rPr>
+            </w:pPr>
+            <w:r>
+              <w:rPr>
+                <w:b/>
+                <w:bCs/>
+              </w:rPr>
+              <w:t>Spell</w:t>
+            </w:r>
+          </w:p>
+        </w:tc>
+        <w:tc>
+          <w:tcPr>
+            <w:tcW w:w="3076" w:type="dxa"/>
+          </w:tcPr>
+          <w:p>
+            <w:pPr>
+              <w:rPr>
+                <w:b/>
+                <w:bCs/>
+              </w:rPr>
+            </w:pPr>
+            <w:r>
+              <w:rPr>
+                <w:b/>
+                <w:bCs/>
+              </w:rPr>
+              <w:t>Effect</w:t>
+            </w:r>
+          </w:p>
+        </w:tc>
+        <w:tc>
+          <w:tcPr>
+            <w:tcW w:w="3076" w:type="dxa"/>
+          </w:tcPr>
+          <w:p>
+            <w:pPr>
+              <w:rPr>
+                <w:b/>
+                <w:bCs/>
+              </w:rPr>
+            </w:pPr>
+            <w:proofErr w:type="spellStart"/>
+            <w:r>
+              <w:rPr>
+                <w:b/>
+                <w:bCs/>
+              </w:rPr>
+              <w:t>Mp</w:t>
+            </w:r>
+            <w:proofErr w:type="spellEnd"/>
+            <w:r>
+              <w:rPr>
+                <w:b/>
+                <w:bCs/>
+              </w:rPr>
+              <w:t xml:space="preserve"> cost</w:t>
+            </w:r>
+          </w:p>
+        </w:tc>
+      </w:tr>
+      <w:tr>
+        <w:tc>
+          <w:tcPr>
+            <w:tcW w:w="3075" w:type="dxa"/>
+          </w:tcPr>
+          <w:p>
+            <w:r>
+              <w:t>Firebolt</w:t>
+            </w:r>
+          </w:p>
+        </w:tc>
+        <w:tc>
+          <w:tcPr>
+            <w:tcW w:w="3076" w:type="dxa"/>
+          </w:tcPr>
+          <w:p>
+            <w:r>
+              <w:t>3-4 damage</w:t>
+            </w:r>
+          </w:p>
+        </w:tc>
+        <w:tc>
+          <w:tcPr>
+            <w:tcW w:w="3076" w:type="dxa"/>
+          </w:tcPr>
+          <w:p>
+            <w:r>
+              <w:t>2</w:t>
+            </w:r>
+          </w:p>
+        </w:tc>
+      </w:tr>
+      <w:tr>
+        <w:tc>
+          <w:tcPr>
+            <w:tcW w:w="3075" w:type="dxa"/>
+          </w:tcPr>
+          <w:p>
+            <w:r>
+              <w:t xml:space="preserve">Heal </w:t>
+            </w:r>
+          </w:p>
+        </w:tc>
+        <w:tc>
+          <w:tcPr>
+            <w:tcW w:w="3076" w:type="dxa"/>
+          </w:tcPr>
+          <w:p>
+            <w:r>
+              <w:t>Recover 2-4 hp</w:t>
+            </w:r>
+          </w:p>
+        </w:tc>
+        <w:tc>
+          <w:tcPr>
+            <w:tcW w:w="3076" w:type="dxa"/>
+          </w:tcPr>
+          <w:p>
+            <w:r>
+              <w:t>3</w:t>
+            </w:r>
+          </w:p>
+        </w:tc>
+      </w:tr>
+      <w:tr>
+        <w:tc>
+          <w:tcPr>
+            <w:tcW w:w="3075" w:type="dxa"/>
+          </w:tcPr>
+          <w:p>
+            <w:r>
+              <w:t>See Unseen</w:t>
+            </w:r>
+          </w:p>
+        </w:tc>
+        <w:tc>
+          <w:tcPr>
+            <w:tcW w:w="3076" w:type="dxa"/>
+          </w:tcPr>
+          <w:p>
+            <w:r>
+              <w:t>Auto succeed checks to reveal hidden/invisible creatures/items/traps.</w:t>
+            </w:r>
+          </w:p>
+        </w:tc>
+        <w:tc>
+          <w:tcPr>
+            <w:tcW w:w="3076" w:type="dxa"/>
+          </w:tcPr>
+          <w:p>
+            <w:r>
+              <w:t>2</w:t>
+            </w:r>
+          </w:p>
+        </w:tc>
+      </w:tr>
+      <w:tr>
+        <w:tc>
+          <w:tcPr>
+            <w:tcW w:w="3075" w:type="dxa"/>
+          </w:tcPr>
+          <w:p>
+            <w:r>
+              <w:t>Vampiric Touch</w:t>
+            </w:r>
+          </w:p>
+        </w:tc>
+        <w:tc>
+          <w:tcPr>
+            <w:tcW w:w="3076" w:type="dxa"/>
+          </w:tcPr>
+          <w:p>
+            <w:r>
+              <w:t>3-4 damage, heal damage dealt</w:t>
+            </w:r>
+          </w:p>
+        </w:tc>
+        <w:tc>
+          <w:tcPr>
+            <w:tcW w:w="3076" w:type="dxa"/>
+          </w:tcPr>
+          <w:p>
+            <w:r>
+              <w:t>4</w:t>
+            </w:r>
+          </w:p>
+        </w:tc>
+      </w:tr>
+      <w:tr>
+        <w:tc>
+          <w:tcPr>
+            <w:tcW w:w="3075" w:type="dxa"/>
+          </w:tcPr>
+          <w:p>
+            <w:r>
+              <w:t>Magic missile</w:t>
+            </w:r>
+          </w:p>
+        </w:tc>
+        <w:tc>
+          <w:tcPr>
+            <w:tcW w:w="3076" w:type="dxa"/>
+          </w:tcPr>
+          <w:p>
+            <w:r>
+              <w:t>5-6 damage</w:t>
+            </w:r>
+          </w:p>
+        </w:tc>
+        <w:tc>
+          <w:tcPr>
+            <w:tcW w:w="3076" w:type="dxa"/>
+          </w:tcPr>
+          <w:p>
+            <w:r>
+              <w:t>3</w:t>
+            </w:r>
+          </w:p>
+        </w:tc>
+      </w:tr>
+      <w:tr>
+        <w:tc>
+          <w:tcPr>
+            <w:tcW w:w="3075" w:type="dxa"/>
+          </w:tcPr>
+          <w:p>
+            <w:r>
+              <w:t>Conjure weapon</w:t>
+            </w:r>
+          </w:p>
+        </w:tc>
+        <w:tc>
+          <w:tcPr>
+            <w:tcW w:w="3076" w:type="dxa"/>
+          </w:tcPr>
+          <w:p>
+            <w:r>
+              <w:t>Create unique weapon “Magic Sword”</w:t>
+            </w:r>
+          </w:p>
+        </w:tc>
+        <w:tc>
+          <w:tcPr>
+            <w:tcW w:w="3076" w:type="dxa"/>
+          </w:tcPr>
+          <w:p>
+            <w:r>
+              <w:t>4</w:t>
+            </w:r>
+          </w:p>
+        </w:tc>
+      </w:tr>
+    </w:tbl>
     <w:p>
       <w:pPr>
         <w:pStyle w:val="Heading2"/>
       </w:pPr>
-      <w:bookmarkStart w:id="4" w:name="_Toc173150082"/>
-      <w:r>
-        <w:t>Weapons</w:t>
-      </w:r>
-      <w:bookmarkEnd w:id="4"/>
+      <w:bookmarkStart w:id="9" w:name="_Toc173169593"/>
+      <w:r>
+        <w:t>Spell Class</w:t>
+      </w:r>
+      <w:bookmarkEnd w:id="9"/>
     </w:p>
+    <w:tbl>
+      <w:tblPr>
+        <w:tblStyle w:val="TableGrid"/>
+        <w:tblW w:w="0" w:type="auto"/>
+        <w:tblLook w:val="04A0" w:firstRow="1" w:lastRow="0" w:firstColumn="1" w:lastColumn="0" w:noHBand="0" w:noVBand="1"/>
+      </w:tblPr>
+      <w:tblGrid>
+        <w:gridCol w:w="9227"/>
+      </w:tblGrid>
+      <w:tr>
+        <w:tc>
+          <w:tcPr>
+            <w:tcW w:w="9227" w:type="dxa"/>
+          </w:tcPr>
+          <w:p>
+            <w:pPr>
+              <w:rPr>
+                <w:b/>
+                <w:bCs/>
+              </w:rPr>
+            </w:pPr>
+            <w:r>
+              <w:rPr>
+                <w:b/>
+                <w:bCs/>
+              </w:rPr>
+              <w:t>Properties &amp; Type</w:t>
+            </w:r>
+          </w:p>
+        </w:tc>
+      </w:tr>
+      <w:tr>
+        <w:tc>
+          <w:tcPr>
+            <w:tcW w:w="9227" w:type="dxa"/>
+          </w:tcPr>
+          <w:p>
+            <w:r>
+              <w:t>title: string</w:t>
+            </w:r>
+          </w:p>
+        </w:tc>
+      </w:tr>
+      <w:tr>
+        <w:tc>
+          <w:tcPr>
+            <w:tcW w:w="9227" w:type="dxa"/>
+          </w:tcPr>
+          <w:p>
+            <w:r>
+              <w:t>description: string</w:t>
+            </w:r>
+          </w:p>
+        </w:tc>
+      </w:tr>
+      <w:tr>
+        <w:tc>
+          <w:tcPr>
+            <w:tcW w:w="9227" w:type="dxa"/>
+          </w:tcPr>
+          <w:p>
+            <w:r>
+              <w:t>cost: int</w:t>
+            </w:r>
+          </w:p>
+        </w:tc>
+      </w:tr>
+      <w:tr>
+        <w:tc>
+          <w:tcPr>
+            <w:tcW w:w="9227" w:type="dxa"/>
+          </w:tcPr>
+          <w:p>
+            <w:pPr>
+              <w:rPr>
+                <w:b/>
+                <w:bCs/>
+              </w:rPr>
+            </w:pPr>
+            <w:r>
+              <w:rPr>
+                <w:b/>
+                <w:bCs/>
+              </w:rPr>
+              <w:t>Methods</w:t>
+            </w:r>
+          </w:p>
+        </w:tc>
+      </w:tr>
+      <w:tr>
+        <w:tc>
+          <w:tcPr>
+            <w:tcW w:w="9227" w:type="dxa"/>
+          </w:tcPr>
+          <w:p>
+            <w:r>
+              <w:t xml:space="preserve">displaySpell(): display spell title, description, and </w:t>
+            </w:r>
+            <w:proofErr w:type="spellStart"/>
+            <w:r>
+              <w:t>mp</w:t>
+            </w:r>
+            <w:proofErr w:type="spellEnd"/>
+            <w:r>
+              <w:t xml:space="preserve"> cost</w:t>
+            </w:r>
+          </w:p>
+        </w:tc>
+      </w:tr>
+    </w:tbl>
     <w:p/>
+    <w:p>
+      <w:pPr>
+        <w:pStyle w:val="Heading1"/>
+      </w:pPr>
+      <w:bookmarkStart w:id="10" w:name="_Toc173169594"/>
+      <w:r>
+        <w:t>Rooms</w:t>
+      </w:r>
+      <w:bookmarkEnd w:id="10"/>
+    </w:p>
+    <w:p>
+      <w:r>
+        <w:t>Rooms are randomly selected from a list and make up most of the tower. The player must move through 8 rooms before encountering a boss. A room cannot be encountered twice in the same run of a game. Most room offer some kind of challenge and could include combat, conversations, traps, puzzles, and more. Some rooms include additional optional challenges that offer more rewards. Each room is a function that contains loops to accept and process commands. A similar approach is used for combat.</w:t>
+      </w:r>
+    </w:p>
     <w:p>
       <w:pPr>
         <w:pStyle w:val="Heading2"/>
       </w:pPr>
-      <w:bookmarkStart w:id="5" w:name="_Toc173150083"/>
-      <w:r>
-        <w:t>Spells</w:t>
-      </w:r>
-      <w:bookmarkEnd w:id="5"/>
+      <w:bookmarkStart w:id="11" w:name="_Toc173169595"/>
+      <w:r>
+        <w:t>Room List</w:t>
+      </w:r>
+      <w:bookmarkEnd w:id="11"/>
     </w:p>
+    <w:tbl>
+      <w:tblPr>
+        <w:tblStyle w:val="TableGrid"/>
+        <w:tblW w:w="0" w:type="auto"/>
+        <w:tblLook w:val="04A0" w:firstRow="1" w:lastRow="0" w:firstColumn="1" w:lastColumn="0" w:noHBand="0" w:noVBand="1"/>
+      </w:tblPr>
+      <w:tblGrid>
+        <w:gridCol w:w="4613"/>
+        <w:gridCol w:w="4614"/>
+      </w:tblGrid>
+      <w:tr>
+        <w:tc>
+          <w:tcPr>
+            <w:tcW w:w="4613" w:type="dxa"/>
+          </w:tcPr>
+          <w:p>
+            <w:pPr>
+              <w:rPr>
+                <w:b/>
+                <w:bCs/>
+              </w:rPr>
+            </w:pPr>
+            <w:r>
+              <w:rPr>
+                <w:b/>
+                <w:bCs/>
+              </w:rPr>
+              <w:t>Title</w:t>
+            </w:r>
+          </w:p>
+        </w:tc>
+        <w:tc>
+          <w:tcPr>
+            <w:tcW w:w="4614" w:type="dxa"/>
+          </w:tcPr>
+          <w:p>
+            <w:r>
+              <w:t>Example Room</w:t>
+            </w:r>
+          </w:p>
+        </w:tc>
+      </w:tr>
+      <w:tr>
+        <w:tc>
+          <w:tcPr>
+            <w:tcW w:w="4613" w:type="dxa"/>
+          </w:tcPr>
+          <w:p>
+            <w:pPr>
+              <w:rPr>
+                <w:b/>
+                <w:bCs/>
+              </w:rPr>
+            </w:pPr>
+            <w:r>
+              <w:rPr>
+                <w:b/>
+                <w:bCs/>
+              </w:rPr>
+              <w:t>Description</w:t>
+            </w:r>
+          </w:p>
+        </w:tc>
+        <w:tc>
+          <w:tcPr>
+            <w:tcW w:w="4614" w:type="dxa"/>
+          </w:tcPr>
+          <w:p>
+            <w:r>
+              <w:t xml:space="preserve">Appearance, feature overview. </w:t>
+            </w:r>
+          </w:p>
+        </w:tc>
+      </w:tr>
+      <w:tr>
+        <w:tc>
+          <w:tcPr>
+            <w:tcW w:w="4613" w:type="dxa"/>
+          </w:tcPr>
+          <w:p>
+            <w:pPr>
+              <w:rPr>
+                <w:b/>
+                <w:bCs/>
+              </w:rPr>
+            </w:pPr>
+            <w:r>
+              <w:rPr>
+                <w:b/>
+                <w:bCs/>
+              </w:rPr>
+              <w:t>Challenges &amp; rewards</w:t>
+            </w:r>
+          </w:p>
+        </w:tc>
+        <w:tc>
+          <w:tcPr>
+            <w:tcW w:w="4614" w:type="dxa"/>
+          </w:tcPr>
+          <w:p>
+            <w:r>
+              <w:t xml:space="preserve">Combat? Puzzle? What challenge must be overcome? Is sneaking possible? </w:t>
+            </w:r>
+            <w:r>
+              <w:t>Options available</w:t>
+            </w:r>
+            <w:r>
+              <w:t>? What rewards (if any) are given?</w:t>
+            </w:r>
+          </w:p>
+        </w:tc>
+      </w:tr>
+      <w:tr>
+        <w:tc>
+          <w:tcPr>
+            <w:tcW w:w="4613" w:type="dxa"/>
+          </w:tcPr>
+          <w:p>
+            <w:pPr>
+              <w:rPr>
+                <w:b/>
+                <w:bCs/>
+              </w:rPr>
+            </w:pPr>
+            <w:r>
+              <w:rPr>
+                <w:b/>
+                <w:bCs/>
+              </w:rPr>
+              <w:t>Other info</w:t>
+            </w:r>
+          </w:p>
+        </w:tc>
+        <w:tc>
+          <w:tcPr>
+            <w:tcW w:w="4614" w:type="dxa"/>
+          </w:tcPr>
+          <w:p>
+            <w:r>
+              <w:t>Any other details that don’t fit in sections above, delete if none apply</w:t>
+            </w:r>
+          </w:p>
+        </w:tc>
+      </w:tr>
+    </w:tbl>
     <w:p/>
+    <w:p>
+      <w:pPr>
+        <w:pStyle w:val="Heading1"/>
+      </w:pPr>
+      <w:bookmarkStart w:id="12" w:name="_Toc173169596"/>
+      <w:r>
+        <w:lastRenderedPageBreak/>
+        <w:t>Boss Fights</w:t>
+      </w:r>
+      <w:bookmarkEnd w:id="12"/>
+    </w:p>
+    <w:p>
+      <w:r>
+        <w:t xml:space="preserve">The final room in the dungeon is also randomly selected from a list of boss fights. Only 2 outcomes are possible: Player kills the </w:t>
+      </w:r>
+      <w:r>
+        <w:t>boss or</w:t>
+      </w:r>
+      <w:r>
+        <w:t xml:space="preserve"> dies trying. This is a tough fight where the ill prepared are sure to fail. Each boss will have a unique weakness for the player to discover and exploit (e.g. </w:t>
+      </w:r>
+      <w:r>
+        <w:t>weak to magic</w:t>
+      </w:r>
+      <w:r>
+        <w:t>)</w:t>
+      </w:r>
+      <w:r>
+        <w:t>.</w:t>
+      </w:r>
+    </w:p>
     <w:p>
       <w:pPr>
         <w:pStyle w:val="Heading2"/>
       </w:pPr>
-      <w:bookmarkStart w:id="6" w:name="_Toc173150084"/>
-      <w:r>
-        <w:t>Rooms</w:t>
-      </w:r>
-      <w:bookmarkEnd w:id="6"/>
+      <w:bookmarkStart w:id="13" w:name="_Toc173169597"/>
+      <w:r>
+        <w:t>Boss Fight List</w:t>
+      </w:r>
+      <w:bookmarkEnd w:id="13"/>
     </w:p>
-    <w:p/>
-    <w:p>
-      <w:pPr>
-        <w:pStyle w:val="Heading2"/>
-      </w:pPr>
-      <w:bookmarkStart w:id="7" w:name="_Toc173150085"/>
-      <w:r>
-        <w:t>Boss Fights</w:t>
-      </w:r>
-      <w:bookmarkEnd w:id="7"/>
-    </w:p>
+    <w:tbl>
+      <w:tblPr>
+        <w:tblStyle w:val="TableGrid"/>
+        <w:tblW w:w="0" w:type="auto"/>
+        <w:tblLook w:val="04A0" w:firstRow="1" w:lastRow="0" w:firstColumn="1" w:lastColumn="0" w:noHBand="0" w:noVBand="1"/>
+      </w:tblPr>
+      <w:tblGrid>
+        <w:gridCol w:w="4613"/>
+        <w:gridCol w:w="4614"/>
+      </w:tblGrid>
+      <w:tr>
+        <w:tc>
+          <w:tcPr>
+            <w:tcW w:w="4613" w:type="dxa"/>
+          </w:tcPr>
+          <w:p>
+            <w:r>
+              <w:t>Boss Name</w:t>
+            </w:r>
+          </w:p>
+        </w:tc>
+        <w:tc>
+          <w:tcPr>
+            <w:tcW w:w="4614" w:type="dxa"/>
+          </w:tcPr>
+          <w:p>
+            <w:r>
+              <w:t>Example Boss</w:t>
+            </w:r>
+          </w:p>
+        </w:tc>
+      </w:tr>
+      <w:tr>
+        <w:tc>
+          <w:tcPr>
+            <w:tcW w:w="4613" w:type="dxa"/>
+          </w:tcPr>
+          <w:p>
+            <w:r>
+              <w:t>Description</w:t>
+            </w:r>
+          </w:p>
+        </w:tc>
+        <w:tc>
+          <w:tcPr>
+            <w:tcW w:w="4614" w:type="dxa"/>
+          </w:tcPr>
+          <w:p>
+            <w:r>
+              <w:t>What does it look like</w:t>
+            </w:r>
+          </w:p>
+        </w:tc>
+      </w:tr>
+      <w:tr>
+        <w:tc>
+          <w:tcPr>
+            <w:tcW w:w="4613" w:type="dxa"/>
+          </w:tcPr>
+          <w:p>
+            <w:r>
+              <w:t>Hit Points</w:t>
+            </w:r>
+          </w:p>
+        </w:tc>
+        <w:tc>
+          <w:tcPr>
+            <w:tcW w:w="4614" w:type="dxa"/>
+          </w:tcPr>
+          <w:p>
+            <w:r>
+              <w:t>Somewhere between 15 &amp; 25</w:t>
+            </w:r>
+          </w:p>
+        </w:tc>
+      </w:tr>
+      <w:tr>
+        <w:tc>
+          <w:tcPr>
+            <w:tcW w:w="4613" w:type="dxa"/>
+          </w:tcPr>
+          <w:p>
+            <w:r>
+              <w:t>Weakness</w:t>
+            </w:r>
+          </w:p>
+        </w:tc>
+        <w:tc>
+          <w:tcPr>
+            <w:tcW w:w="4614" w:type="dxa"/>
+          </w:tcPr>
+          <w:p>
+            <w:r>
+              <w:t>A flaw that gives the player an edge &amp; how they would discover it.</w:t>
+            </w:r>
+          </w:p>
+        </w:tc>
+      </w:tr>
+    </w:tbl>
     <w:p/>
     <w:sectPr>
       <w:pgSz w:w="11906" w:h="16838"/>
@@ -1073,6 +3277,50 @@
       <w:szCs w:val="26"/>
     </w:rPr>
   </w:style>
+  <w:style w:type="paragraph" w:styleId="Heading3">
+    <w:name w:val="heading 3"/>
+    <w:basedOn w:val="Normal"/>
+    <w:next w:val="Normal"/>
+    <w:link w:val="Heading3Char"/>
+    <w:uiPriority w:val="9"/>
+    <w:unhideWhenUsed/>
+    <w:qFormat/>
+    <w:rsid w:val="00C86A59"/>
+    <w:pPr>
+      <w:keepNext/>
+      <w:keepLines/>
+      <w:spacing w:before="40" w:after="0"/>
+      <w:outlineLvl w:val="2"/>
+    </w:pPr>
+    <w:rPr>
+      <w:rFonts w:asciiTheme="majorHAnsi" w:eastAsiaTheme="majorEastAsia" w:hAnsiTheme="majorHAnsi" w:cstheme="majorBidi"/>
+      <w:color w:val="0A2F40" w:themeColor="accent1" w:themeShade="7F"/>
+      <w:sz w:val="24"/>
+      <w:szCs w:val="24"/>
+    </w:rPr>
+  </w:style>
+  <w:style w:type="paragraph" w:styleId="Heading4">
+    <w:name w:val="heading 4"/>
+    <w:basedOn w:val="Normal"/>
+    <w:next w:val="Normal"/>
+    <w:link w:val="Heading4Char"/>
+    <w:uiPriority w:val="9"/>
+    <w:unhideWhenUsed/>
+    <w:qFormat/>
+    <w:rsid w:val="00215697"/>
+    <w:pPr>
+      <w:keepNext/>
+      <w:keepLines/>
+      <w:spacing w:before="40" w:after="0"/>
+      <w:outlineLvl w:val="3"/>
+    </w:pPr>
+    <w:rPr>
+      <w:rFonts w:asciiTheme="majorHAnsi" w:eastAsiaTheme="majorEastAsia" w:hAnsiTheme="majorHAnsi" w:cstheme="majorBidi"/>
+      <w:i/>
+      <w:iCs/>
+      <w:color w:val="0F4761" w:themeColor="accent1" w:themeShade="BF"/>
+    </w:rPr>
+  </w:style>
   <w:style w:type="character" w:default="1" w:styleId="DefaultParagraphFont">
     <w:name w:val="Default Paragraph Font"/>
     <w:uiPriority w:val="1"/>
@@ -1204,6 +3452,64 @@
       <w:color w:val="467886" w:themeColor="hyperlink"/>
       <w:u w:val="single"/>
     </w:rPr>
+  </w:style>
+  <w:style w:type="table" w:styleId="TableGrid">
+    <w:name w:val="Table Grid"/>
+    <w:basedOn w:val="TableNormal"/>
+    <w:uiPriority w:val="39"/>
+    <w:rsid w:val="00AF61F8"/>
+    <w:pPr>
+      <w:spacing w:after="0" w:line="240" w:lineRule="auto"/>
+    </w:pPr>
+    <w:tblPr>
+      <w:tblBorders>
+        <w:top w:val="single" w:sz="4" w:space="0" w:color="auto"/>
+        <w:left w:val="single" w:sz="4" w:space="0" w:color="auto"/>
+        <w:bottom w:val="single" w:sz="4" w:space="0" w:color="auto"/>
+        <w:right w:val="single" w:sz="4" w:space="0" w:color="auto"/>
+        <w:insideH w:val="single" w:sz="4" w:space="0" w:color="auto"/>
+        <w:insideV w:val="single" w:sz="4" w:space="0" w:color="auto"/>
+      </w:tblBorders>
+    </w:tblPr>
+  </w:style>
+  <w:style w:type="character" w:customStyle="1" w:styleId="Heading3Char">
+    <w:name w:val="Heading 3 Char"/>
+    <w:basedOn w:val="DefaultParagraphFont"/>
+    <w:link w:val="Heading3"/>
+    <w:uiPriority w:val="9"/>
+    <w:rsid w:val="00C86A59"/>
+    <w:rPr>
+      <w:rFonts w:asciiTheme="majorHAnsi" w:eastAsiaTheme="majorEastAsia" w:hAnsiTheme="majorHAnsi" w:cstheme="majorBidi"/>
+      <w:color w:val="0A2F40" w:themeColor="accent1" w:themeShade="7F"/>
+      <w:sz w:val="24"/>
+      <w:szCs w:val="24"/>
+    </w:rPr>
+  </w:style>
+  <w:style w:type="character" w:customStyle="1" w:styleId="Heading4Char">
+    <w:name w:val="Heading 4 Char"/>
+    <w:basedOn w:val="DefaultParagraphFont"/>
+    <w:link w:val="Heading4"/>
+    <w:uiPriority w:val="9"/>
+    <w:rsid w:val="00215697"/>
+    <w:rPr>
+      <w:rFonts w:asciiTheme="majorHAnsi" w:eastAsiaTheme="majorEastAsia" w:hAnsiTheme="majorHAnsi" w:cstheme="majorBidi"/>
+      <w:i/>
+      <w:iCs/>
+      <w:color w:val="0F4761" w:themeColor="accent1" w:themeShade="BF"/>
+    </w:rPr>
+  </w:style>
+  <w:style w:type="paragraph" w:styleId="TOC3">
+    <w:name w:val="toc 3"/>
+    <w:basedOn w:val="Normal"/>
+    <w:next w:val="Normal"/>
+    <w:autoRedefine/>
+    <w:uiPriority w:val="39"/>
+    <w:unhideWhenUsed/>
+    <w:rsid w:val="00953539"/>
+    <w:pPr>
+      <w:spacing w:after="100"/>
+      <w:ind w:left="440"/>
+    </w:pPr>
   </w:style>
 </w:styles>
 </file>

</xml_diff>

<commit_message>
created player class' constructor, getStatus, listItems, addItems methods
</commit_message>
<xml_diff>
--- a/Game Design Doc.docx
+++ b/Game Design Doc.docx
@@ -1051,15 +1051,7 @@
     </w:p>
     <w:p>
       <w:r>
-        <w:t xml:space="preserve">Raid on Terrible is a terminal-based adventure game were the player fights their way up the tower and battle its boss. The player takes actions by typing commands into the terminal and receiving feedback from it. Each room and boos </w:t>
-      </w:r>
-      <w:proofErr w:type="gramStart"/>
-      <w:r>
-        <w:t>is</w:t>
-      </w:r>
-      <w:proofErr w:type="gramEnd"/>
-      <w:r>
-        <w:t xml:space="preserve"> randomly chosen from a list to add variability to run of the game. After overcoming a rooms challenge, they player will be rewarded with an item and sometimes something extra. </w:t>
+        <w:t xml:space="preserve">Raid on Terrible is a terminal-based adventure game were the player fights their way up the tower and battle its boss. The player takes actions by typing commands into the terminal and receiving feedback from it. Each room and boos is randomly chosen from a list to add variability to run of the game. After overcoming a rooms challenge, they player will be rewarded with an item and sometimes something extra. </w:t>
       </w:r>
     </w:p>
     <w:p>
@@ -1234,15 +1226,7 @@
           </w:tcPr>
           <w:p>
             <w:r>
-              <w:t xml:space="preserve">Recover 1 </w:t>
-            </w:r>
-            <w:proofErr w:type="spellStart"/>
-            <w:r>
-              <w:t>mp</w:t>
-            </w:r>
-            <w:proofErr w:type="spellEnd"/>
-            <w:r>
-              <w:t xml:space="preserve"> when entering a new room</w:t>
+              <w:t>Recover 1 mp when entering a new room</w:t>
             </w:r>
           </w:p>
         </w:tc>
@@ -1451,7 +1435,7 @@
               </w:rPr>
             </w:pPr>
             <w:r>
-              <w:t>getStatus(): displays health &amp; mana</w:t>
+              <w:t>getStatus(): displays health &amp; man</w:t>
             </w:r>
           </w:p>
         </w:tc>
@@ -1625,6 +1609,18 @@
             <w:tcW w:w="9227" w:type="dxa"/>
           </w:tcPr>
           <w:p>
+            <w:r>
+              <w:t>type: string</w:t>
+            </w:r>
+          </w:p>
+        </w:tc>
+      </w:tr>
+      <w:tr>
+        <w:tc>
+          <w:tcPr>
+            <w:tcW w:w="9227" w:type="dxa"/>
+          </w:tcPr>
+          <w:p>
             <w:pPr>
               <w:rPr>
                 <w:b/>
@@ -2040,6 +2036,7 @@
           </w:tcPr>
           <w:p>
             <w:r>
+              <w:lastRenderedPageBreak/>
               <w:t>damage: int</w:t>
             </w:r>
           </w:p>
@@ -2052,7 +2049,6 @@
           </w:tcPr>
           <w:p>
             <w:r>
-              <w:lastRenderedPageBreak/>
               <w:t>durability: int</w:t>
             </w:r>
           </w:p>
@@ -2106,15 +2102,7 @@
     </w:p>
     <w:p>
       <w:r>
-        <w:t>Spells are actions that can be unlocked form room rewards. A spell can be used in or out of combat to do certain thing. Each has a mana cost which can be restored by items, class perks, or room rewards. The more powerful the spell, the higher the mana cost. To begin, the player has 10 mana points (</w:t>
-      </w:r>
-      <w:proofErr w:type="spellStart"/>
-      <w:r>
-        <w:t>mp</w:t>
-      </w:r>
-      <w:proofErr w:type="spellEnd"/>
-      <w:r>
-        <w:t xml:space="preserve">). Spell effects are implemented in room loops and treated as unique actions/commands. </w:t>
+        <w:t xml:space="preserve">Spells are actions that can be unlocked form room rewards. A spell can be used in or out of combat to do certain thing. Each has a mana cost which can be restored by items, class perks, or room rewards. The more powerful the spell, the higher the mana cost. To begin, the player has 10 mana points (mp). Spell effects are implemented in room loops and treated as unique actions/commands. </w:t>
       </w:r>
     </w:p>
     <w:tbl>
@@ -2180,21 +2168,12 @@
                 <w:bCs/>
               </w:rPr>
             </w:pPr>
-            <w:proofErr w:type="spellStart"/>
-            <w:r>
-              <w:rPr>
-                <w:b/>
-                <w:bCs/>
-              </w:rPr>
-              <w:t>Mp</w:t>
-            </w:r>
-            <w:proofErr w:type="spellEnd"/>
-            <w:r>
-              <w:rPr>
-                <w:b/>
-                <w:bCs/>
-              </w:rPr>
-              <w:t xml:space="preserve"> cost</w:t>
+            <w:r>
+              <w:rPr>
+                <w:b/>
+                <w:bCs/>
+              </w:rPr>
+              <w:t>Mp cost</w:t>
             </w:r>
           </w:p>
         </w:tc>
@@ -2498,15 +2477,7 @@
           </w:tcPr>
           <w:p>
             <w:r>
-              <w:t xml:space="preserve">displaySpell(): display spell title, description, and </w:t>
-            </w:r>
-            <w:proofErr w:type="spellStart"/>
-            <w:r>
-              <w:t>mp</w:t>
-            </w:r>
-            <w:proofErr w:type="spellEnd"/>
-            <w:r>
-              <w:t xml:space="preserve"> cost</w:t>
+              <w:t>displaySpell(): display spell title, description, and mp cost</w:t>
             </w:r>
           </w:p>
         </w:tc>
@@ -2639,13 +2610,7 @@
           </w:tcPr>
           <w:p>
             <w:r>
-              <w:t xml:space="preserve">Combat? Puzzle? What challenge must be overcome? Is sneaking possible? </w:t>
-            </w:r>
-            <w:r>
-              <w:t>Options available</w:t>
-            </w:r>
-            <w:r>
-              <w:t>? What rewards (if any) are given?</w:t>
+              <w:t>Combat? Puzzle? What challenge must be overcome? Is sneaking possible? Options available? What rewards (if any) are given?</w:t>
             </w:r>
           </w:p>
         </w:tc>
@@ -2690,7 +2655,6 @@
       </w:pPr>
       <w:bookmarkStart w:id="12" w:name="_Toc173169596"/>
       <w:r>
-        <w:lastRenderedPageBreak/>
         <w:t>Boss Fights</w:t>
       </w:r>
       <w:bookmarkEnd w:id="12"/>

</xml_diff>

<commit_message>
Added remaining methods to player class
</commit_message>
<xml_diff>
--- a/Game Design Doc.docx
+++ b/Game Design Doc.docx
@@ -1512,6 +1512,18 @@
           </w:p>
         </w:tc>
       </w:tr>
+      <w:tr>
+        <w:tc>
+          <w:tcPr>
+            <w:tcW w:w="9209" w:type="dxa"/>
+          </w:tcPr>
+          <w:p>
+            <w:r>
+              <w:t>switchWeapon(weapon): confirms user wants to switch weapons</w:t>
+            </w:r>
+          </w:p>
+        </w:tc>
+      </w:tr>
     </w:tbl>
     <w:p/>
     <w:p>
@@ -2024,6 +2036,7 @@
           </w:tcPr>
           <w:p>
             <w:r>
+              <w:lastRenderedPageBreak/>
               <w:t>title: string</w:t>
             </w:r>
           </w:p>
@@ -2036,7 +2049,6 @@
           </w:tcPr>
           <w:p>
             <w:r>
-              <w:lastRenderedPageBreak/>
               <w:t>damage: int</w:t>
             </w:r>
           </w:p>
@@ -2083,7 +2095,19 @@
           </w:tcPr>
           <w:p>
             <w:r>
-              <w:t>displayDetails(): displays weapon title, damage, and current durability</w:t>
+              <w:t>get</w:t>
+            </w:r>
+            <w:r>
+              <w:t xml:space="preserve">Details(): </w:t>
+            </w:r>
+            <w:r>
+              <w:t>returns</w:t>
+            </w:r>
+            <w:r>
+              <w:t xml:space="preserve"> formatted</w:t>
+            </w:r>
+            <w:r>
+              <w:t xml:space="preserve"> weapon title, damage, and current durability</w:t>
             </w:r>
           </w:p>
         </w:tc>
@@ -2632,6 +2656,7 @@
                 <w:b/>
                 <w:bCs/>
               </w:rPr>
+              <w:lastRenderedPageBreak/>
               <w:t>Other info</w:t>
             </w:r>
           </w:p>

</xml_diff>

<commit_message>
added weapon, item, and spell classes
</commit_message>
<xml_diff>
--- a/Game Design Doc.docx
+++ b/Game Design Doc.docx
@@ -1656,7 +1656,10 @@
           </w:tcPr>
           <w:p>
             <w:r>
-              <w:t>displayItem(): returns formatted strong of item data</w:t>
+              <w:t>getDetails</w:t>
+            </w:r>
+            <w:r>
+              <w:t>(): returns formatted strong of item data</w:t>
             </w:r>
           </w:p>
         </w:tc>
@@ -2110,6 +2113,11 @@
               <w:t xml:space="preserve"> weapon title, damage, and current durability</w:t>
             </w:r>
           </w:p>
+          <w:p>
+            <w:r>
+              <w:t>attack(enemy): handles durability and damages enemy</w:t>
+            </w:r>
+          </w:p>
         </w:tc>
       </w:tr>
     </w:tbl>
@@ -2501,7 +2509,16 @@
           </w:tcPr>
           <w:p>
             <w:r>
-              <w:t>displaySpell(): display spell title, description, and mp cost</w:t>
+              <w:t>getDetails</w:t>
+            </w:r>
+            <w:r>
+              <w:t xml:space="preserve">(): </w:t>
+            </w:r>
+            <w:r>
+              <w:t>eturns</w:t>
+            </w:r>
+            <w:r>
+              <w:t xml:space="preserve"> spell title, description, and mp cost</w:t>
             </w:r>
           </w:p>
         </w:tc>

</xml_diff>

<commit_message>
added handlers for firebolt and heal spells
</commit_message>
<xml_diff>
--- a/Game Design Doc.docx
+++ b/Game Design Doc.docx
@@ -1051,15 +1051,7 @@
     </w:p>
     <w:p>
       <w:r>
-        <w:t xml:space="preserve">Raid on Terrible is a terminal-based adventure game were the player fights their way up the tower and battle its boss. The player takes actions by typing commands into the terminal and receiving feedback from it. Each room and boos </w:t>
-      </w:r>
-      <w:proofErr w:type="gramStart"/>
-      <w:r>
-        <w:t>is</w:t>
-      </w:r>
-      <w:proofErr w:type="gramEnd"/>
-      <w:r>
-        <w:t xml:space="preserve"> randomly chosen from a list to add variability to run of the game. After overcoming a rooms challenge, they player will be rewarded with an item and sometimes something extra. </w:t>
+        <w:t xml:space="preserve">Raid on Terrible is a terminal-based adventure game were the player fights their way up the tower and battle its boss. The player takes actions by typing commands into the terminal and receiving feedback from it. Each room and boos is randomly chosen from a list to add variability to run of the game. After overcoming a rooms challenge, they player will be rewarded with an item and sometimes something extra. </w:t>
       </w:r>
     </w:p>
     <w:p>
@@ -2349,7 +2341,25 @@
           </w:tcPr>
           <w:p>
             <w:r>
-              <w:t>Recover 2-4 hp</w:t>
+              <w:t xml:space="preserve">Recover </w:t>
+            </w:r>
+            <w:r>
+              <w:t>3</w:t>
+            </w:r>
+            <w:r>
+              <w:t>-</w:t>
+            </w:r>
+            <w:r>
+              <w:t>5</w:t>
+            </w:r>
+            <w:r>
+              <w:t xml:space="preserve"> hp</w:t>
+            </w:r>
+            <w:r>
+              <w:t xml:space="preserve"> </w:t>
+            </w:r>
+            <w:r>
+              <w:t>” (counts as using item in combat)</w:t>
             </w:r>
           </w:p>
         </w:tc>
@@ -2371,7 +2381,7 @@
           </w:tcPr>
           <w:p>
             <w:r>
-              <w:t>See Unseen</w:t>
+              <w:t>Vampiric Touch</w:t>
             </w:r>
           </w:p>
         </w:tc>
@@ -2381,7 +2391,13 @@
           </w:tcPr>
           <w:p>
             <w:r>
-              <w:t>Auto succeed checks to reveal hidden/invisible creatures/items/traps.</w:t>
+              <w:t>3-4 damage, heal</w:t>
+            </w:r>
+            <w:r>
+              <w:t xml:space="preserve"> </w:t>
+            </w:r>
+            <w:r>
+              <w:t>damage dealt</w:t>
             </w:r>
           </w:p>
         </w:tc>
@@ -2391,7 +2407,7 @@
           </w:tcPr>
           <w:p>
             <w:r>
-              <w:t>2</w:t>
+              <w:t>4</w:t>
             </w:r>
           </w:p>
         </w:tc>
@@ -2403,7 +2419,7 @@
           </w:tcPr>
           <w:p>
             <w:r>
-              <w:t>Vampiric Touch</w:t>
+              <w:t>Magic missile</w:t>
             </w:r>
           </w:p>
         </w:tc>
@@ -2413,7 +2429,10 @@
           </w:tcPr>
           <w:p>
             <w:r>
-              <w:t>3-4 damage, heal damage dealt</w:t>
+              <w:t>5</w:t>
+            </w:r>
+            <w:r>
+              <w:t xml:space="preserve"> damage</w:t>
             </w:r>
           </w:p>
         </w:tc>
@@ -2423,6 +2442,38 @@
           </w:tcPr>
           <w:p>
             <w:r>
+              <w:t>3</w:t>
+            </w:r>
+          </w:p>
+        </w:tc>
+      </w:tr>
+      <w:tr>
+        <w:tc>
+          <w:tcPr>
+            <w:tcW w:w="3075" w:type="dxa"/>
+          </w:tcPr>
+          <w:p>
+            <w:r>
+              <w:t>Fireball</w:t>
+            </w:r>
+          </w:p>
+        </w:tc>
+        <w:tc>
+          <w:tcPr>
+            <w:tcW w:w="3076" w:type="dxa"/>
+          </w:tcPr>
+          <w:p>
+            <w:r>
+              <w:t>3 damage to all enemies</w:t>
+            </w:r>
+          </w:p>
+        </w:tc>
+        <w:tc>
+          <w:tcPr>
+            <w:tcW w:w="3076" w:type="dxa"/>
+          </w:tcPr>
+          <w:p>
+            <w:r>
               <w:t>4</w:t>
             </w:r>
           </w:p>
@@ -2435,7 +2486,7 @@
           </w:tcPr>
           <w:p>
             <w:r>
-              <w:t>Magic missile</w:t>
+              <w:t>Conjure weapon</w:t>
             </w:r>
           </w:p>
         </w:tc>
@@ -2445,7 +2496,10 @@
           </w:tcPr>
           <w:p>
             <w:r>
-              <w:t>5-6 damage</w:t>
+              <w:t>Create unique weapon “Magic Sword”</w:t>
+            </w:r>
+            <w:r>
+              <w:t xml:space="preserve"> (counts as using item in combat)</w:t>
             </w:r>
           </w:p>
         </w:tc>
@@ -2456,38 +2510,6 @@
           <w:p>
             <w:r>
               <w:t>3</w:t>
-            </w:r>
-          </w:p>
-        </w:tc>
-      </w:tr>
-      <w:tr>
-        <w:tc>
-          <w:tcPr>
-            <w:tcW w:w="3075" w:type="dxa"/>
-          </w:tcPr>
-          <w:p>
-            <w:r>
-              <w:t>Conjure weapon</w:t>
-            </w:r>
-          </w:p>
-        </w:tc>
-        <w:tc>
-          <w:tcPr>
-            <w:tcW w:w="3076" w:type="dxa"/>
-          </w:tcPr>
-          <w:p>
-            <w:r>
-              <w:t>Create unique weapon “Magic Sword”</w:t>
-            </w:r>
-          </w:p>
-        </w:tc>
-        <w:tc>
-          <w:tcPr>
-            <w:tcW w:w="3076" w:type="dxa"/>
-          </w:tcPr>
-          <w:p>
-            <w:r>
-              <w:t>4</w:t>
             </w:r>
           </w:p>
         </w:tc>

</xml_diff>

<commit_message>
created witches lair room
</commit_message>
<xml_diff>
--- a/Game Design Doc.docx
+++ b/Game Design Doc.docx
@@ -2868,16 +2868,19 @@
           </w:tcPr>
           <w:p>
             <w:r>
-              <w:t>The resident witch here stirs her cauldron of suspicious green liquid.</w:t>
-            </w:r>
-            <w:r>
-              <w:t xml:space="preserve"> If she spots the player, s</w:t>
-            </w:r>
-            <w:r>
-              <w:t>he offers the</w:t>
-            </w:r>
-            <w:r>
-              <w:t xml:space="preserve">m </w:t>
+              <w:t>The resident witch here stirs her cauldron of suspicious green liquid</w:t>
+            </w:r>
+            <w:r>
+              <w:t xml:space="preserve"> and </w:t>
+            </w:r>
+            <w:r>
+              <w:t>offers the</w:t>
+            </w:r>
+            <w:r>
+              <w:t xml:space="preserve"> player</w:t>
+            </w:r>
+            <w:r>
+              <w:t xml:space="preserve"> </w:t>
             </w:r>
             <w:r>
               <w:t>some of it.</w:t>
@@ -3136,10 +3139,7 @@
           </w:tcPr>
           <w:p>
             <w:r>
-              <w:t>T</w:t>
-            </w:r>
-            <w:r>
-              <w:t>he exit door has a machine built into it that require the player to solve 3 simple puzzles. Too many wrong answers and they die to the trap.</w:t>
+              <w:t>The exit door has a machine built into it that require the player to solve 3 simple puzzles. Too many wrong answers and they die to the trap.</w:t>
             </w:r>
           </w:p>
         </w:tc>
@@ -3247,10 +3247,7 @@
           </w:tcPr>
           <w:p>
             <w:r>
-              <w:t>It will move if the</w:t>
-            </w:r>
-            <w:r>
-              <w:t xml:space="preserve"> player answers 3 of its riddles. Combat is also an option though not advised.</w:t>
+              <w:t>It will move if the player answers 3 of its riddles. Combat is also an option though not advised.</w:t>
             </w:r>
           </w:p>
         </w:tc>

</xml_diff>

<commit_message>
created 6 room concepts
</commit_message>
<xml_diff>
--- a/Game Design Doc.docx
+++ b/Game Design Doc.docx
@@ -1226,7 +1226,15 @@
           </w:tcPr>
           <w:p>
             <w:r>
-              <w:t>Recover 1 mp when entering a new room</w:t>
+              <w:t xml:space="preserve">Recover 1 </w:t>
+            </w:r>
+            <w:proofErr w:type="spellStart"/>
+            <w:r>
+              <w:t>mp</w:t>
+            </w:r>
+            <w:proofErr w:type="spellEnd"/>
+            <w:r>
+              <w:t xml:space="preserve"> when entering a new room</w:t>
             </w:r>
           </w:p>
         </w:tc>
@@ -1434,8 +1442,13 @@
                 <w:bCs/>
               </w:rPr>
             </w:pPr>
-            <w:r>
-              <w:t>getStatus(): displays health &amp; man</w:t>
+            <w:proofErr w:type="spellStart"/>
+            <w:r>
+              <w:t>getStatus</w:t>
+            </w:r>
+            <w:proofErr w:type="spellEnd"/>
+            <w:r>
+              <w:t>(): displays health &amp; man</w:t>
             </w:r>
           </w:p>
         </w:tc>
@@ -1446,8 +1459,13 @@
             <w:tcW w:w="9209" w:type="dxa"/>
           </w:tcPr>
           <w:p>
-            <w:r>
-              <w:t>listItems(): display items</w:t>
+            <w:proofErr w:type="spellStart"/>
+            <w:r>
+              <w:t>listItems</w:t>
+            </w:r>
+            <w:proofErr w:type="spellEnd"/>
+            <w:r>
+              <w:t>(): display items</w:t>
             </w:r>
           </w:p>
         </w:tc>
@@ -1458,8 +1476,13 @@
             <w:tcW w:w="9209" w:type="dxa"/>
           </w:tcPr>
           <w:p>
-            <w:r>
-              <w:t>addItem(item): adds item to list, gives options if full</w:t>
+            <w:proofErr w:type="spellStart"/>
+            <w:r>
+              <w:t>addItem</w:t>
+            </w:r>
+            <w:proofErr w:type="spellEnd"/>
+            <w:r>
+              <w:t>(item): adds item to list, gives options if full</w:t>
             </w:r>
           </w:p>
         </w:tc>
@@ -1470,8 +1493,13 @@
             <w:tcW w:w="9209" w:type="dxa"/>
           </w:tcPr>
           <w:p>
-            <w:r>
-              <w:t>useItem(item): triggers item effect &amp; removes it from list</w:t>
+            <w:proofErr w:type="spellStart"/>
+            <w:r>
+              <w:t>useItem</w:t>
+            </w:r>
+            <w:proofErr w:type="spellEnd"/>
+            <w:r>
+              <w:t>(item): triggers item effect &amp; removes it from list</w:t>
             </w:r>
           </w:p>
         </w:tc>
@@ -1482,8 +1510,13 @@
             <w:tcW w:w="9209" w:type="dxa"/>
           </w:tcPr>
           <w:p>
-            <w:r>
-              <w:t>checkItem(item): checks if item exists in characters list</w:t>
+            <w:proofErr w:type="spellStart"/>
+            <w:r>
+              <w:t>checkItem</w:t>
+            </w:r>
+            <w:proofErr w:type="spellEnd"/>
+            <w:r>
+              <w:t>(item): checks if item exists in characters list</w:t>
             </w:r>
           </w:p>
         </w:tc>
@@ -1494,8 +1527,13 @@
             <w:tcW w:w="9209" w:type="dxa"/>
           </w:tcPr>
           <w:p>
-            <w:r>
-              <w:t>listSpells(): display spells</w:t>
+            <w:proofErr w:type="spellStart"/>
+            <w:r>
+              <w:t>listSpells</w:t>
+            </w:r>
+            <w:proofErr w:type="spellEnd"/>
+            <w:r>
+              <w:t>(): display spells</w:t>
             </w:r>
           </w:p>
         </w:tc>
@@ -1506,8 +1544,21 @@
             <w:tcW w:w="9209" w:type="dxa"/>
           </w:tcPr>
           <w:p>
-            <w:r>
-              <w:t>checkSpell(spellTitle): checks character knows spell and has mana to cast it</w:t>
+            <w:proofErr w:type="spellStart"/>
+            <w:r>
+              <w:t>checkSpell</w:t>
+            </w:r>
+            <w:proofErr w:type="spellEnd"/>
+            <w:r>
+              <w:t>(</w:t>
+            </w:r>
+            <w:proofErr w:type="spellStart"/>
+            <w:r>
+              <w:t>spellTitle</w:t>
+            </w:r>
+            <w:proofErr w:type="spellEnd"/>
+            <w:r>
+              <w:t>): checks character knows spell and has mana to cast it</w:t>
             </w:r>
           </w:p>
         </w:tc>
@@ -1518,8 +1569,13 @@
             <w:tcW w:w="9209" w:type="dxa"/>
           </w:tcPr>
           <w:p>
-            <w:r>
-              <w:t>switchWeapon(weapon): confirms user wants to switch weapons</w:t>
+            <w:proofErr w:type="spellStart"/>
+            <w:r>
+              <w:t>switchWeapon</w:t>
+            </w:r>
+            <w:proofErr w:type="spellEnd"/>
+            <w:r>
+              <w:t>(weapon): confirms user wants to switch weapons</w:t>
             </w:r>
           </w:p>
         </w:tc>
@@ -1655,9 +1711,11 @@
             <w:tcW w:w="9227" w:type="dxa"/>
           </w:tcPr>
           <w:p>
+            <w:proofErr w:type="spellStart"/>
             <w:r>
               <w:t>getDetails</w:t>
             </w:r>
+            <w:proofErr w:type="spellEnd"/>
             <w:r>
               <w:t>(): returns formatted strong of item data</w:t>
             </w:r>
@@ -1961,9 +2019,11 @@
             <w:tcW w:w="3139" w:type="dxa"/>
           </w:tcPr>
           <w:p>
+            <w:proofErr w:type="spellStart"/>
             <w:r>
               <w:t>Greathammer</w:t>
             </w:r>
+            <w:proofErr w:type="spellEnd"/>
           </w:p>
         </w:tc>
         <w:tc>
@@ -2097,11 +2157,16 @@
             <w:tcW w:w="9227" w:type="dxa"/>
           </w:tcPr>
           <w:p>
+            <w:proofErr w:type="spellStart"/>
             <w:r>
               <w:t>get</w:t>
             </w:r>
             <w:r>
-              <w:t xml:space="preserve">Details(): </w:t>
+              <w:t>Details</w:t>
+            </w:r>
+            <w:proofErr w:type="spellEnd"/>
+            <w:r>
+              <w:t xml:space="preserve">(): </w:t>
             </w:r>
             <w:r>
               <w:t>returns</w:t>
@@ -2134,7 +2199,15 @@
     </w:p>
     <w:p>
       <w:r>
-        <w:t xml:space="preserve">Spells are actions that can be unlocked form room rewards. A spell can be used in or out of combat to do certain thing. Each has a mana cost which can be restored by items, class perks, or room rewards. The more powerful the spell, the higher the mana cost. To begin, the player has 10 mana points (mp). Spell effects are implemented in room loops and treated as unique actions/commands. </w:t>
+        <w:t>Spells are actions that can be unlocked form room rewards. A spell can be used in or out of combat to do certain thing. Each has a mana cost which can be restored by items, class perks, or room rewards. The more powerful the spell, the higher the mana cost. To begin, the player has 10 mana points (</w:t>
+      </w:r>
+      <w:proofErr w:type="spellStart"/>
+      <w:r>
+        <w:t>mp</w:t>
+      </w:r>
+      <w:proofErr w:type="spellEnd"/>
+      <w:r>
+        <w:t xml:space="preserve">). Spell effects are implemented in room loops and treated as unique actions/commands. </w:t>
       </w:r>
     </w:p>
     <w:tbl>
@@ -2200,12 +2273,21 @@
                 <w:bCs/>
               </w:rPr>
             </w:pPr>
-            <w:r>
-              <w:rPr>
-                <w:b/>
-                <w:bCs/>
-              </w:rPr>
-              <w:t>Mp cost</w:t>
+            <w:proofErr w:type="spellStart"/>
+            <w:r>
+              <w:rPr>
+                <w:b/>
+                <w:bCs/>
+              </w:rPr>
+              <w:t>Mp</w:t>
+            </w:r>
+            <w:proofErr w:type="spellEnd"/>
+            <w:r>
+              <w:rPr>
+                <w:b/>
+                <w:bCs/>
+              </w:rPr>
+              <w:t xml:space="preserve"> cost</w:t>
             </w:r>
           </w:p>
         </w:tc>
@@ -2535,17 +2617,29 @@
             <w:tcW w:w="9227" w:type="dxa"/>
           </w:tcPr>
           <w:p>
+            <w:proofErr w:type="spellStart"/>
             <w:r>
               <w:t>getDetails</w:t>
             </w:r>
+            <w:proofErr w:type="spellEnd"/>
             <w:r>
               <w:t xml:space="preserve">(): </w:t>
             </w:r>
+            <w:proofErr w:type="spellStart"/>
             <w:r>
               <w:t>eturns</w:t>
             </w:r>
-            <w:r>
-              <w:t xml:space="preserve"> spell title, description, and mp cost</w:t>
+            <w:proofErr w:type="spellEnd"/>
+            <w:r>
+              <w:t xml:space="preserve"> spell title, description, and </w:t>
+            </w:r>
+            <w:proofErr w:type="spellStart"/>
+            <w:r>
+              <w:t>mp</w:t>
+            </w:r>
+            <w:proofErr w:type="spellEnd"/>
+            <w:r>
+              <w:t xml:space="preserve"> cost</w:t>
             </w:r>
           </w:p>
         </w:tc>
@@ -2920,10 +3014,17 @@
             <w:r>
               <w:t>gives the player the exit key.</w:t>
             </w:r>
-          </w:p>
-          <w:p>
+            <w:r>
+              <w:t xml:space="preserve"> </w:t>
+            </w:r>
             <w:r>
               <w:t>If the offer is refused, she takes offence and attacks.</w:t>
+            </w:r>
+            <w:r>
+              <w:t xml:space="preserve"> </w:t>
+            </w:r>
+            <w:r>
+              <w:t>If killed, she drops a spell.</w:t>
             </w:r>
           </w:p>
         </w:tc>
@@ -3075,7 +3176,7 @@
           </w:tcPr>
           <w:p>
             <w:r>
-              <w:t>Crusher Trap</w:t>
+              <w:t>The Sphinx</w:t>
             </w:r>
           </w:p>
         </w:tc>
@@ -3107,7 +3208,7 @@
           </w:tcPr>
           <w:p>
             <w:r>
-              <w:t xml:space="preserve">Entering this room causes the walls to slowly close in. </w:t>
+              <w:t>A golden sphinx blocks the exit.</w:t>
             </w:r>
           </w:p>
         </w:tc>
@@ -3139,7 +3240,10 @@
           </w:tcPr>
           <w:p>
             <w:r>
-              <w:t>The exit door has a machine built into it that require the player to solve 3 simple puzzles. Too many wrong answers and they die to the trap.</w:t>
+              <w:t>It will move if the player answers 3 of its riddles.</w:t>
+            </w:r>
+            <w:r>
+              <w:t xml:space="preserve"> After 3 wrong answers they player will take damage for any after. Answering all 3 without wrong answers will award the player with a spell.</w:t>
             </w:r>
           </w:p>
         </w:tc>
@@ -3183,7 +3287,7 @@
           </w:tcPr>
           <w:p>
             <w:r>
-              <w:t>The Sphinx</w:t>
+              <w:t>The Red Knight</w:t>
             </w:r>
           </w:p>
         </w:tc>
@@ -3215,7 +3319,10 @@
           </w:tcPr>
           <w:p>
             <w:r>
-              <w:t>A golden sphinx blocks the exit.</w:t>
+              <w:t xml:space="preserve">A </w:t>
+            </w:r>
+            <w:r>
+              <w:t>tall figure in red armour guards this room against intruders.</w:t>
             </w:r>
           </w:p>
         </w:tc>
@@ -3247,13 +3354,562 @@
           </w:tcPr>
           <w:p>
             <w:r>
-              <w:t>It will move if the player answers 3 of its riddles. Combat is also an option though not advised.</w:t>
+              <w:t>The player can fight this mini-boss and be rewarded with his sword and an item he holds.</w:t>
+            </w:r>
+          </w:p>
+          <w:p>
+            <w:r>
+              <w:t>They can also attempt to persuade it they belong and be let past.</w:t>
             </w:r>
           </w:p>
         </w:tc>
       </w:tr>
     </w:tbl>
     <w:p/>
+    <w:tbl>
+      <w:tblPr>
+        <w:tblStyle w:val="TableGrid"/>
+        <w:tblW w:w="0" w:type="auto"/>
+        <w:tblLook w:val="04A0" w:firstRow="1" w:lastRow="0" w:firstColumn="1" w:lastColumn="0" w:noHBand="0" w:noVBand="1"/>
+      </w:tblPr>
+      <w:tblGrid>
+        <w:gridCol w:w="4613"/>
+        <w:gridCol w:w="4614"/>
+      </w:tblGrid>
+      <w:tr>
+        <w:tc>
+          <w:tcPr>
+            <w:tcW w:w="4613" w:type="dxa"/>
+          </w:tcPr>
+          <w:p>
+            <w:pPr>
+              <w:rPr>
+                <w:b/>
+                <w:bCs/>
+              </w:rPr>
+            </w:pPr>
+            <w:r>
+              <w:rPr>
+                <w:b/>
+                <w:bCs/>
+              </w:rPr>
+              <w:t>Title</w:t>
+            </w:r>
+          </w:p>
+        </w:tc>
+        <w:tc>
+          <w:tcPr>
+            <w:tcW w:w="4614" w:type="dxa"/>
+          </w:tcPr>
+          <w:p>
+            <w:r>
+              <w:t>Trap Hall</w:t>
+            </w:r>
+          </w:p>
+        </w:tc>
+      </w:tr>
+      <w:tr>
+        <w:tc>
+          <w:tcPr>
+            <w:tcW w:w="4613" w:type="dxa"/>
+          </w:tcPr>
+          <w:p>
+            <w:pPr>
+              <w:rPr>
+                <w:b/>
+                <w:bCs/>
+              </w:rPr>
+            </w:pPr>
+            <w:r>
+              <w:rPr>
+                <w:b/>
+                <w:bCs/>
+              </w:rPr>
+              <w:lastRenderedPageBreak/>
+              <w:t>Description</w:t>
+            </w:r>
+          </w:p>
+        </w:tc>
+        <w:tc>
+          <w:tcPr>
+            <w:tcW w:w="4614" w:type="dxa"/>
+          </w:tcPr>
+          <w:p>
+            <w:r>
+              <w:t xml:space="preserve">This room </w:t>
+            </w:r>
+            <w:r>
+              <w:t>is filled with hidden traps. An item sits in the middle</w:t>
+            </w:r>
+            <w:r>
+              <w:t xml:space="preserve"> on a gold pedestal</w:t>
+            </w:r>
+            <w:r>
+              <w:t>. A number of skeletons can clue them into the hidden danger.</w:t>
+            </w:r>
+          </w:p>
+        </w:tc>
+      </w:tr>
+      <w:tr>
+        <w:tc>
+          <w:tcPr>
+            <w:tcW w:w="4613" w:type="dxa"/>
+          </w:tcPr>
+          <w:p>
+            <w:pPr>
+              <w:rPr>
+                <w:b/>
+                <w:bCs/>
+              </w:rPr>
+            </w:pPr>
+            <w:r>
+              <w:rPr>
+                <w:b/>
+                <w:bCs/>
+              </w:rPr>
+              <w:t>Challenges &amp; rewards</w:t>
+            </w:r>
+          </w:p>
+        </w:tc>
+        <w:tc>
+          <w:tcPr>
+            <w:tcW w:w="4614" w:type="dxa"/>
+          </w:tcPr>
+          <w:p>
+            <w:r>
+              <w:t>The player must succeed 3 skill checks to make it through. Each failure results in damage taken to traps. They can take the item in the middle easily</w:t>
+            </w:r>
+            <w:r>
+              <w:t>, but it will make the checks harder.</w:t>
+            </w:r>
+          </w:p>
+        </w:tc>
+      </w:tr>
+    </w:tbl>
+    <w:p/>
+    <w:tbl>
+      <w:tblPr>
+        <w:tblStyle w:val="TableGrid"/>
+        <w:tblW w:w="0" w:type="auto"/>
+        <w:tblLook w:val="04A0" w:firstRow="1" w:lastRow="0" w:firstColumn="1" w:lastColumn="0" w:noHBand="0" w:noVBand="1"/>
+      </w:tblPr>
+      <w:tblGrid>
+        <w:gridCol w:w="4613"/>
+        <w:gridCol w:w="4614"/>
+      </w:tblGrid>
+      <w:tr>
+        <w:tc>
+          <w:tcPr>
+            <w:tcW w:w="4613" w:type="dxa"/>
+          </w:tcPr>
+          <w:p>
+            <w:pPr>
+              <w:rPr>
+                <w:b/>
+                <w:bCs/>
+              </w:rPr>
+            </w:pPr>
+            <w:r>
+              <w:rPr>
+                <w:b/>
+                <w:bCs/>
+              </w:rPr>
+              <w:t>Title</w:t>
+            </w:r>
+          </w:p>
+        </w:tc>
+        <w:tc>
+          <w:tcPr>
+            <w:tcW w:w="4614" w:type="dxa"/>
+          </w:tcPr>
+          <w:p>
+            <w:r>
+              <w:t>Goblin Gang</w:t>
+            </w:r>
+          </w:p>
+        </w:tc>
+      </w:tr>
+      <w:tr>
+        <w:tc>
+          <w:tcPr>
+            <w:tcW w:w="4613" w:type="dxa"/>
+          </w:tcPr>
+          <w:p>
+            <w:pPr>
+              <w:rPr>
+                <w:b/>
+                <w:bCs/>
+              </w:rPr>
+            </w:pPr>
+            <w:r>
+              <w:rPr>
+                <w:b/>
+                <w:bCs/>
+              </w:rPr>
+              <w:t>Description</w:t>
+            </w:r>
+          </w:p>
+        </w:tc>
+        <w:tc>
+          <w:tcPr>
+            <w:tcW w:w="4614" w:type="dxa"/>
+          </w:tcPr>
+          <w:p>
+            <w:r>
+              <w:t>A group of 4 goblins are found scavenging here. They don’t like competition and attack the player if they seem like a threat.</w:t>
+            </w:r>
+          </w:p>
+        </w:tc>
+      </w:tr>
+      <w:tr>
+        <w:tc>
+          <w:tcPr>
+            <w:tcW w:w="4613" w:type="dxa"/>
+          </w:tcPr>
+          <w:p>
+            <w:pPr>
+              <w:rPr>
+                <w:b/>
+                <w:bCs/>
+              </w:rPr>
+            </w:pPr>
+            <w:r>
+              <w:rPr>
+                <w:b/>
+                <w:bCs/>
+              </w:rPr>
+              <w:t>Challenges &amp; rewards</w:t>
+            </w:r>
+          </w:p>
+        </w:tc>
+        <w:tc>
+          <w:tcPr>
+            <w:tcW w:w="4614" w:type="dxa"/>
+          </w:tcPr>
+          <w:p>
+            <w:r>
+              <w:t>The player can fight through them or intimidate them to gain an item of theirs. An easier check can be made to keep things peaceful.</w:t>
+            </w:r>
+          </w:p>
+        </w:tc>
+      </w:tr>
+    </w:tbl>
+    <w:p/>
+    <w:tbl>
+      <w:tblPr>
+        <w:tblStyle w:val="TableGrid"/>
+        <w:tblW w:w="0" w:type="auto"/>
+        <w:tblLook w:val="04A0" w:firstRow="1" w:lastRow="0" w:firstColumn="1" w:lastColumn="0" w:noHBand="0" w:noVBand="1"/>
+      </w:tblPr>
+      <w:tblGrid>
+        <w:gridCol w:w="4613"/>
+        <w:gridCol w:w="4614"/>
+      </w:tblGrid>
+      <w:tr>
+        <w:tc>
+          <w:tcPr>
+            <w:tcW w:w="4613" w:type="dxa"/>
+          </w:tcPr>
+          <w:p>
+            <w:pPr>
+              <w:rPr>
+                <w:b/>
+                <w:bCs/>
+              </w:rPr>
+            </w:pPr>
+            <w:r>
+              <w:rPr>
+                <w:b/>
+                <w:bCs/>
+              </w:rPr>
+              <w:t>Title</w:t>
+            </w:r>
+          </w:p>
+        </w:tc>
+        <w:tc>
+          <w:tcPr>
+            <w:tcW w:w="4614" w:type="dxa"/>
+          </w:tcPr>
+          <w:p>
+            <w:r>
+              <w:t>Spiders Lair</w:t>
+            </w:r>
+          </w:p>
+        </w:tc>
+      </w:tr>
+      <w:tr>
+        <w:tc>
+          <w:tcPr>
+            <w:tcW w:w="4613" w:type="dxa"/>
+          </w:tcPr>
+          <w:p>
+            <w:pPr>
+              <w:rPr>
+                <w:b/>
+                <w:bCs/>
+              </w:rPr>
+            </w:pPr>
+            <w:r>
+              <w:rPr>
+                <w:b/>
+                <w:bCs/>
+              </w:rPr>
+              <w:t>Description</w:t>
+            </w:r>
+          </w:p>
+        </w:tc>
+        <w:tc>
+          <w:tcPr>
+            <w:tcW w:w="4614" w:type="dxa"/>
+          </w:tcPr>
+          <w:p>
+            <w:r>
+              <w:t>A large spider has laid out webs all over this room, though the spider cannot be seen initially.</w:t>
+            </w:r>
+          </w:p>
+        </w:tc>
+      </w:tr>
+      <w:tr>
+        <w:tc>
+          <w:tcPr>
+            <w:tcW w:w="4613" w:type="dxa"/>
+          </w:tcPr>
+          <w:p>
+            <w:pPr>
+              <w:rPr>
+                <w:b/>
+                <w:bCs/>
+              </w:rPr>
+            </w:pPr>
+            <w:r>
+              <w:rPr>
+                <w:b/>
+                <w:bCs/>
+              </w:rPr>
+              <w:t>Challenges &amp; rewards</w:t>
+            </w:r>
+          </w:p>
+        </w:tc>
+        <w:tc>
+          <w:tcPr>
+            <w:tcW w:w="4614" w:type="dxa"/>
+          </w:tcPr>
+          <w:p>
+            <w:r>
+              <w:t xml:space="preserve">The player can attempt to avoid the webs  requiring 2 difficult checks. On a </w:t>
+            </w:r>
+            <w:r>
+              <w:t>failure</w:t>
+            </w:r>
+            <w:r>
+              <w:t xml:space="preserve"> the spider mini-boss attacks.</w:t>
+            </w:r>
+            <w:r>
+              <w:t xml:space="preserve"> If defeated drops a spell.</w:t>
+            </w:r>
+          </w:p>
+        </w:tc>
+      </w:tr>
+    </w:tbl>
+    <w:p/>
+    <w:tbl>
+      <w:tblPr>
+        <w:tblStyle w:val="TableGrid"/>
+        <w:tblW w:w="0" w:type="auto"/>
+        <w:tblLook w:val="04A0" w:firstRow="1" w:lastRow="0" w:firstColumn="1" w:lastColumn="0" w:noHBand="0" w:noVBand="1"/>
+      </w:tblPr>
+      <w:tblGrid>
+        <w:gridCol w:w="4613"/>
+        <w:gridCol w:w="4614"/>
+      </w:tblGrid>
+      <w:tr>
+        <w:tc>
+          <w:tcPr>
+            <w:tcW w:w="4613" w:type="dxa"/>
+          </w:tcPr>
+          <w:p>
+            <w:pPr>
+              <w:rPr>
+                <w:b/>
+                <w:bCs/>
+              </w:rPr>
+            </w:pPr>
+            <w:r>
+              <w:rPr>
+                <w:b/>
+                <w:bCs/>
+              </w:rPr>
+              <w:t>Title</w:t>
+            </w:r>
+          </w:p>
+        </w:tc>
+        <w:tc>
+          <w:tcPr>
+            <w:tcW w:w="4614" w:type="dxa"/>
+          </w:tcPr>
+          <w:p>
+            <w:r>
+              <w:t>Mysterious Trader</w:t>
+            </w:r>
+          </w:p>
+        </w:tc>
+      </w:tr>
+      <w:tr>
+        <w:tc>
+          <w:tcPr>
+            <w:tcW w:w="4613" w:type="dxa"/>
+          </w:tcPr>
+          <w:p>
+            <w:pPr>
+              <w:rPr>
+                <w:b/>
+                <w:bCs/>
+              </w:rPr>
+            </w:pPr>
+            <w:r>
+              <w:rPr>
+                <w:b/>
+                <w:bCs/>
+              </w:rPr>
+              <w:t>Description</w:t>
+            </w:r>
+          </w:p>
+        </w:tc>
+        <w:tc>
+          <w:tcPr>
+            <w:tcW w:w="4614" w:type="dxa"/>
+          </w:tcPr>
+          <w:p>
+            <w:r>
+              <w:t xml:space="preserve">A mysterious trader will trade 1 item for another. 3 are randomly rolled for trading. </w:t>
+            </w:r>
+          </w:p>
+        </w:tc>
+      </w:tr>
+    </w:tbl>
+    <w:p/>
+    <w:tbl>
+      <w:tblPr>
+        <w:tblStyle w:val="TableGrid"/>
+        <w:tblW w:w="0" w:type="auto"/>
+        <w:tblLook w:val="04A0" w:firstRow="1" w:lastRow="0" w:firstColumn="1" w:lastColumn="0" w:noHBand="0" w:noVBand="1"/>
+      </w:tblPr>
+      <w:tblGrid>
+        <w:gridCol w:w="4613"/>
+        <w:gridCol w:w="4614"/>
+      </w:tblGrid>
+      <w:tr>
+        <w:tc>
+          <w:tcPr>
+            <w:tcW w:w="4613" w:type="dxa"/>
+          </w:tcPr>
+          <w:p>
+            <w:pPr>
+              <w:rPr>
+                <w:b/>
+                <w:bCs/>
+              </w:rPr>
+            </w:pPr>
+            <w:r>
+              <w:rPr>
+                <w:b/>
+                <w:bCs/>
+              </w:rPr>
+              <w:t>Title</w:t>
+            </w:r>
+          </w:p>
+        </w:tc>
+        <w:tc>
+          <w:tcPr>
+            <w:tcW w:w="4614" w:type="dxa"/>
+          </w:tcPr>
+          <w:p>
+            <w:r>
+              <w:t>Magic Maze</w:t>
+            </w:r>
+          </w:p>
+        </w:tc>
+      </w:tr>
+      <w:tr>
+        <w:tc>
+          <w:tcPr>
+            <w:tcW w:w="4613" w:type="dxa"/>
+          </w:tcPr>
+          <w:p>
+            <w:pPr>
+              <w:rPr>
+                <w:b/>
+                <w:bCs/>
+              </w:rPr>
+            </w:pPr>
+            <w:r>
+              <w:rPr>
+                <w:b/>
+                <w:bCs/>
+              </w:rPr>
+              <w:t>Description</w:t>
+            </w:r>
+          </w:p>
+        </w:tc>
+        <w:tc>
+          <w:tcPr>
+            <w:tcW w:w="4614" w:type="dxa"/>
+          </w:tcPr>
+          <w:p>
+            <w:r>
+              <w:t xml:space="preserve">A series of rooms containing two doors. </w:t>
+            </w:r>
+            <w:r>
+              <w:t>One leads to the next, the other to something terrible.</w:t>
+            </w:r>
+          </w:p>
+        </w:tc>
+      </w:tr>
+      <w:tr>
+        <w:tc>
+          <w:tcPr>
+            <w:tcW w:w="4613" w:type="dxa"/>
+          </w:tcPr>
+          <w:p>
+            <w:pPr>
+              <w:rPr>
+                <w:b/>
+                <w:bCs/>
+              </w:rPr>
+            </w:pPr>
+            <w:r>
+              <w:rPr>
+                <w:b/>
+                <w:bCs/>
+              </w:rPr>
+              <w:t>Challenges &amp; rewards</w:t>
+            </w:r>
+          </w:p>
+        </w:tc>
+        <w:tc>
+          <w:tcPr>
+            <w:tcW w:w="4614" w:type="dxa"/>
+          </w:tcPr>
+          <w:p>
+            <w:r>
+              <w:t xml:space="preserve">To </w:t>
+            </w:r>
+            <w:r>
+              <w:t>make it through</w:t>
+            </w:r>
+            <w:r>
+              <w:t>, the player must figure out the answer to the questions in each</w:t>
+            </w:r>
+            <w:r>
+              <w:t xml:space="preserve"> and choose the door with the answer on it.</w:t>
+            </w:r>
+            <w:r>
+              <w:t xml:space="preserve"> Wrong answers lead to dangers including: a dimension of fire, A spooky ghost, and a spring loaded boxing glove.</w:t>
+            </w:r>
+          </w:p>
+        </w:tc>
+      </w:tr>
+    </w:tbl>
     <w:p/>
     <w:p>
       <w:pPr>
@@ -3261,7 +3917,6 @@
       </w:pPr>
       <w:bookmarkStart w:id="12" w:name="_Toc173169596"/>
       <w:r>
-        <w:lastRenderedPageBreak/>
         <w:t>Boss Fights</w:t>
       </w:r>
       <w:bookmarkEnd w:id="12"/>
@@ -3274,7 +3929,11 @@
         <w:t>boss or</w:t>
       </w:r>
       <w:r>
-        <w:t xml:space="preserve"> dies trying. This is a tough fight where the ill prepared are sure to fail. Each boss will have a unique weakness for the player to discover and exploit (e.g. </w:t>
+        <w:t xml:space="preserve"> dies trying. This is a tough fight where the ill </w:t>
+      </w:r>
+      <w:r>
+        <w:lastRenderedPageBreak/>
+        <w:t xml:space="preserve">prepared are sure to fail. Each boss will have a unique weakness for the player to discover and exploit (e.g. </w:t>
       </w:r>
       <w:r>
         <w:t>weak to magic</w:t>

</xml_diff>